<commit_message>
Cycle -4 Q1& Q2
</commit_message>
<xml_diff>
--- a/Java Record.docx
+++ b/Java Record.docx
@@ -1,6 +1,6 @@
 
 <file path=word/document.xml><?xml version="1.0" encoding="utf-8"?>
-<w:document xmlns:o="urn:schemas-microsoft-com:office:office" xmlns:r="http://schemas.openxmlformats.org/officeDocument/2006/relationships" xmlns:v="urn:schemas-microsoft-com:vml" xmlns:w="http://schemas.openxmlformats.org/wordprocessingml/2006/main" xmlns:w10="urn:schemas-microsoft-com:office:word" xmlns:wp="http://schemas.openxmlformats.org/drawingml/2006/wordprocessingDrawing" xmlns:wps="http://schemas.microsoft.com/office/word/2010/wordprocessingShape" xmlns:wpg="http://schemas.microsoft.com/office/word/2010/wordprocessingGroup" xmlns:mc="http://schemas.openxmlformats.org/markup-compatibility/2006" xmlns:wp14="http://schemas.microsoft.com/office/word/2010/wordprocessingDrawing" xmlns:w14="http://schemas.microsoft.com/office/word/2010/wordml" xmlns:w15="http://schemas.microsoft.com/office/word/2012/wordml" mc:Ignorable="w14 wp14 w15">
+<w:document xmlns:o="urn:schemas-microsoft-com:office:office" xmlns:r="http://schemas.openxmlformats.org/officeDocument/2006/relationships" xmlns:v="urn:schemas-microsoft-com:vml" xmlns:w="http://schemas.openxmlformats.org/wordprocessingml/2006/main" xmlns:w10="urn:schemas-microsoft-com:office:word" xmlns:wp="http://schemas.openxmlformats.org/drawingml/2006/wordprocessingDrawing" xmlns:wps="http://schemas.microsoft.com/office/word/2010/wordprocessingShape" xmlns:wpg="http://schemas.microsoft.com/office/word/2010/wordprocessingGroup" xmlns:mc="http://schemas.openxmlformats.org/markup-compatibility/2006" xmlns:wp14="http://schemas.microsoft.com/office/word/2010/wordprocessingDrawing" xmlns:w14="http://schemas.microsoft.com/office/word/2010/wordml" mc:Ignorable="w14 wp14">
   <w:background w:color="FFFFFF"/>
   <w:body>
     <w:p>
@@ -8333,7 +8333,7 @@
           <w:rFonts w:ascii="aakar" w:hAnsi="aakar"/>
         </w:rPr>
         <w:drawing>
-          <wp:anchor behindDoc="0" distT="0" distB="0" distL="0" distR="0" simplePos="0" locked="0" layoutInCell="0" allowOverlap="1" relativeHeight="11">
+          <wp:anchor behindDoc="0" distT="0" distB="0" distL="0" distR="0" simplePos="0" locked="0" layoutInCell="1" allowOverlap="1" relativeHeight="2">
             <wp:simplePos x="0" y="0"/>
             <wp:positionH relativeFrom="column">
               <wp:posOffset>135255</wp:posOffset>
@@ -10137,7 +10137,7 @@
       </w:pPr>
       <w:r>
         <w:drawing>
-          <wp:anchor behindDoc="0" distT="0" distB="0" distL="0" distR="0" simplePos="0" locked="0" layoutInCell="0" allowOverlap="1" relativeHeight="12">
+          <wp:anchor behindDoc="0" distT="0" distB="0" distL="0" distR="0" simplePos="0" locked="0" layoutInCell="1" allowOverlap="1" relativeHeight="3">
             <wp:simplePos x="0" y="0"/>
             <wp:positionH relativeFrom="column">
               <wp:posOffset>95250</wp:posOffset>
@@ -10184,545 +10184,2034 @@
       </w:r>
       <w:r>
         <w:rPr/>
+        <w:t xml:space="preserve"> </w:t>
+      </w:r>
+      <w:r>
+        <w:rPr/>
+        <w:t xml:space="preserve">       </w:t>
+      </w:r>
+    </w:p>
+    <w:p>
+      <w:pPr>
+        <w:pStyle w:val="Normal"/>
+        <w:rPr>
+          <w:rFonts w:ascii="aakar" w:hAnsi="aakar"/>
+        </w:rPr>
+      </w:pPr>
+      <w:r>
+        <w:rPr>
+          <w:rFonts w:ascii="aakar" w:hAnsi="aakar"/>
+        </w:rPr>
+      </w:r>
+    </w:p>
+    <w:p>
+      <w:pPr>
+        <w:pStyle w:val="Normal"/>
+        <w:rPr>
+          <w:rFonts w:ascii="aakar" w:hAnsi="aakar"/>
+        </w:rPr>
+      </w:pPr>
+      <w:r>
+        <w:rPr>
+          <w:rFonts w:ascii="aakar" w:hAnsi="aakar"/>
+        </w:rPr>
+      </w:r>
+    </w:p>
+    <w:p>
+      <w:pPr>
+        <w:pStyle w:val="Normal"/>
+        <w:rPr>
+          <w:rFonts w:ascii="aakar" w:hAnsi="aakar"/>
+        </w:rPr>
+      </w:pPr>
+      <w:r>
+        <w:rPr>
+          <w:rFonts w:ascii="aakar" w:hAnsi="aakar"/>
+        </w:rPr>
+      </w:r>
+    </w:p>
+    <w:p>
+      <w:pPr>
+        <w:pStyle w:val="Normal"/>
+        <w:rPr>
+          <w:rFonts w:ascii="aakar" w:hAnsi="aakar"/>
+        </w:rPr>
+      </w:pPr>
+      <w:r>
+        <w:rPr>
+          <w:rFonts w:ascii="aakar" w:hAnsi="aakar"/>
+        </w:rPr>
+      </w:r>
+    </w:p>
+    <w:p>
+      <w:pPr>
+        <w:pStyle w:val="Normal"/>
+        <w:rPr>
+          <w:rFonts w:ascii="aakar" w:hAnsi="aakar"/>
+        </w:rPr>
+      </w:pPr>
+      <w:r>
+        <w:rPr>
+          <w:rFonts w:ascii="aakar" w:hAnsi="aakar"/>
+        </w:rPr>
+      </w:r>
+    </w:p>
+    <w:p>
+      <w:pPr>
+        <w:pStyle w:val="Normal"/>
+        <w:rPr>
+          <w:rFonts w:ascii="aakar" w:hAnsi="aakar"/>
+        </w:rPr>
+      </w:pPr>
+      <w:r>
+        <w:rPr>
+          <w:rFonts w:ascii="aakar" w:hAnsi="aakar"/>
+        </w:rPr>
+      </w:r>
+    </w:p>
+    <w:p>
+      <w:pPr>
+        <w:pStyle w:val="Normal"/>
+        <w:rPr>
+          <w:rFonts w:ascii="aakar" w:hAnsi="aakar"/>
+        </w:rPr>
+      </w:pPr>
+      <w:r>
+        <w:rPr>
+          <w:rFonts w:ascii="aakar" w:hAnsi="aakar"/>
+        </w:rPr>
+      </w:r>
+    </w:p>
+    <w:p>
+      <w:pPr>
+        <w:pStyle w:val="Normal"/>
+        <w:rPr>
+          <w:rFonts w:ascii="aakar" w:hAnsi="aakar"/>
+        </w:rPr>
+      </w:pPr>
+      <w:r>
+        <w:rPr>
+          <w:rFonts w:ascii="aakar" w:hAnsi="aakar"/>
+        </w:rPr>
+      </w:r>
+    </w:p>
+    <w:p>
+      <w:pPr>
+        <w:pStyle w:val="Normal"/>
+        <w:rPr>
+          <w:rFonts w:ascii="aakar" w:hAnsi="aakar"/>
+        </w:rPr>
+      </w:pPr>
+      <w:r>
+        <w:rPr>
+          <w:rFonts w:ascii="aakar" w:hAnsi="aakar"/>
+        </w:rPr>
+      </w:r>
+    </w:p>
+    <w:p>
+      <w:pPr>
+        <w:pStyle w:val="Normal"/>
+        <w:rPr>
+          <w:rFonts w:ascii="aakar" w:hAnsi="aakar"/>
+        </w:rPr>
+      </w:pPr>
+      <w:r>
+        <w:rPr>
+          <w:rFonts w:ascii="aakar" w:hAnsi="aakar"/>
+        </w:rPr>
+      </w:r>
+    </w:p>
+    <w:p>
+      <w:pPr>
+        <w:pStyle w:val="Normal"/>
+        <w:rPr>
+          <w:rFonts w:ascii="aakar" w:hAnsi="aakar"/>
+        </w:rPr>
+      </w:pPr>
+      <w:r>
+        <w:rPr>
+          <w:rFonts w:ascii="aakar" w:hAnsi="aakar"/>
+        </w:rPr>
+      </w:r>
+    </w:p>
+    <w:p>
+      <w:pPr>
+        <w:pStyle w:val="Normal"/>
+        <w:rPr>
+          <w:rFonts w:ascii="aakar" w:hAnsi="aakar"/>
+        </w:rPr>
+      </w:pPr>
+      <w:r>
+        <w:rPr>
+          <w:rFonts w:ascii="aakar" w:hAnsi="aakar"/>
+        </w:rPr>
+      </w:r>
+    </w:p>
+    <w:p>
+      <w:pPr>
+        <w:pStyle w:val="Normal"/>
+        <w:rPr>
+          <w:rFonts w:ascii="aakar" w:hAnsi="aakar"/>
+        </w:rPr>
+      </w:pPr>
+      <w:r>
+        <w:rPr>
+          <w:rFonts w:ascii="aakar" w:hAnsi="aakar"/>
+        </w:rPr>
+      </w:r>
+    </w:p>
+    <w:p>
+      <w:pPr>
+        <w:pStyle w:val="Normal"/>
+        <w:rPr>
+          <w:rFonts w:ascii="aakar" w:hAnsi="aakar"/>
+        </w:rPr>
+      </w:pPr>
+      <w:r>
+        <w:rPr>
+          <w:rFonts w:ascii="aakar" w:hAnsi="aakar"/>
+        </w:rPr>
+      </w:r>
+    </w:p>
+    <w:p>
+      <w:pPr>
+        <w:pStyle w:val="Normal"/>
+        <w:rPr>
+          <w:rFonts w:ascii="aakar" w:hAnsi="aakar"/>
+        </w:rPr>
+      </w:pPr>
+      <w:r>
+        <w:rPr>
+          <w:rFonts w:ascii="aakar" w:hAnsi="aakar"/>
+        </w:rPr>
+      </w:r>
+    </w:p>
+    <w:p>
+      <w:pPr>
+        <w:pStyle w:val="Normal"/>
+        <w:rPr>
+          <w:rFonts w:ascii="aakar" w:hAnsi="aakar"/>
+        </w:rPr>
+      </w:pPr>
+      <w:r>
+        <w:rPr>
+          <w:rFonts w:ascii="aakar" w:hAnsi="aakar"/>
+        </w:rPr>
+      </w:r>
+    </w:p>
+    <w:p>
+      <w:pPr>
+        <w:pStyle w:val="Normal"/>
+        <w:rPr>
+          <w:rFonts w:ascii="aakar" w:hAnsi="aakar"/>
+        </w:rPr>
+      </w:pPr>
+      <w:r>
+        <w:rPr>
+          <w:rFonts w:ascii="aakar" w:hAnsi="aakar"/>
+        </w:rPr>
+      </w:r>
+    </w:p>
+    <w:p>
+      <w:pPr>
+        <w:pStyle w:val="Normal"/>
+        <w:rPr>
+          <w:rFonts w:ascii="aakar" w:hAnsi="aakar"/>
+        </w:rPr>
+      </w:pPr>
+      <w:r>
+        <w:rPr>
+          <w:rFonts w:ascii="aakar" w:hAnsi="aakar"/>
+        </w:rPr>
+      </w:r>
+    </w:p>
+    <w:p>
+      <w:pPr>
+        <w:pStyle w:val="Normal"/>
+        <w:rPr>
+          <w:rFonts w:ascii="aakar" w:hAnsi="aakar"/>
+        </w:rPr>
+      </w:pPr>
+      <w:r>
+        <w:rPr>
+          <w:rFonts w:ascii="aakar" w:hAnsi="aakar"/>
+        </w:rPr>
+      </w:r>
+    </w:p>
+    <w:p>
+      <w:pPr>
+        <w:pStyle w:val="Normal"/>
+        <w:rPr>
+          <w:rFonts w:ascii="aakar" w:hAnsi="aakar"/>
+        </w:rPr>
+      </w:pPr>
+      <w:r>
+        <w:rPr>
+          <w:rFonts w:ascii="aakar" w:hAnsi="aakar"/>
+        </w:rPr>
+      </w:r>
+    </w:p>
+    <w:p>
+      <w:pPr>
+        <w:pStyle w:val="Normal"/>
+        <w:rPr>
+          <w:rFonts w:ascii="aakar" w:hAnsi="aakar"/>
+        </w:rPr>
+      </w:pPr>
+      <w:r>
+        <w:rPr>
+          <w:rFonts w:ascii="aakar" w:hAnsi="aakar"/>
+        </w:rPr>
+      </w:r>
+    </w:p>
+    <w:p>
+      <w:pPr>
+        <w:pStyle w:val="Normal"/>
+        <w:rPr>
+          <w:rFonts w:ascii="aakar" w:hAnsi="aakar"/>
+        </w:rPr>
+      </w:pPr>
+      <w:r>
+        <w:rPr>
+          <w:rFonts w:ascii="aakar" w:hAnsi="aakar"/>
+        </w:rPr>
+      </w:r>
+    </w:p>
+    <w:p>
+      <w:pPr>
+        <w:pStyle w:val="Normal"/>
+        <w:rPr>
+          <w:rFonts w:ascii="aakar" w:hAnsi="aakar"/>
+        </w:rPr>
+      </w:pPr>
+      <w:r>
+        <w:rPr>
+          <w:rFonts w:ascii="aakar" w:hAnsi="aakar"/>
+        </w:rPr>
+      </w:r>
+    </w:p>
+    <w:p>
+      <w:pPr>
+        <w:pStyle w:val="Normal"/>
+        <w:rPr>
+          <w:rFonts w:ascii="aakar" w:hAnsi="aakar"/>
+        </w:rPr>
+      </w:pPr>
+      <w:r>
+        <w:rPr>
+          <w:rFonts w:ascii="aakar" w:hAnsi="aakar"/>
+        </w:rPr>
+      </w:r>
+    </w:p>
+    <w:p>
+      <w:pPr>
+        <w:pStyle w:val="Normal"/>
+        <w:rPr>
+          <w:rFonts w:ascii="aakar" w:hAnsi="aakar"/>
+        </w:rPr>
+      </w:pPr>
+      <w:r>
+        <w:rPr>
+          <w:rFonts w:ascii="aakar" w:hAnsi="aakar"/>
+        </w:rPr>
+      </w:r>
+    </w:p>
+    <w:p>
+      <w:pPr>
+        <w:pStyle w:val="Normal"/>
+        <w:rPr>
+          <w:rFonts w:ascii="aakar" w:hAnsi="aakar"/>
+        </w:rPr>
+      </w:pPr>
+      <w:r>
+        <w:rPr>
+          <w:rFonts w:ascii="aakar" w:hAnsi="aakar"/>
+        </w:rPr>
+      </w:r>
+    </w:p>
+    <w:p>
+      <w:pPr>
+        <w:pStyle w:val="Normal"/>
+        <w:rPr>
+          <w:rFonts w:ascii="aakar" w:hAnsi="aakar"/>
+        </w:rPr>
+      </w:pPr>
+      <w:r>
+        <w:rPr>
+          <w:rFonts w:ascii="aakar" w:hAnsi="aakar"/>
+        </w:rPr>
+      </w:r>
+    </w:p>
+    <w:p>
+      <w:pPr>
+        <w:pStyle w:val="Normal"/>
+        <w:rPr>
+          <w:rFonts w:ascii="aakar" w:hAnsi="aakar"/>
+        </w:rPr>
+      </w:pPr>
+      <w:r>
+        <w:rPr>
+          <w:rFonts w:ascii="aakar" w:hAnsi="aakar"/>
+        </w:rPr>
+      </w:r>
+    </w:p>
+    <w:p>
+      <w:pPr>
+        <w:pStyle w:val="Normal"/>
+        <w:rPr>
+          <w:rFonts w:ascii="aakar" w:hAnsi="aakar"/>
+        </w:rPr>
+      </w:pPr>
+      <w:r>
+        <w:rPr>
+          <w:rFonts w:ascii="aakar" w:hAnsi="aakar"/>
+        </w:rPr>
+      </w:r>
+    </w:p>
+    <w:p>
+      <w:pPr>
+        <w:pStyle w:val="Normal"/>
+        <w:rPr>
+          <w:rFonts w:ascii="aakar" w:hAnsi="aakar"/>
+        </w:rPr>
+      </w:pPr>
+      <w:r>
+        <w:rPr>
+          <w:rFonts w:ascii="aakar" w:hAnsi="aakar"/>
+        </w:rPr>
+      </w:r>
+    </w:p>
+    <w:p>
+      <w:pPr>
+        <w:pStyle w:val="Normal"/>
+        <w:rPr>
+          <w:rFonts w:ascii="aakar" w:hAnsi="aakar"/>
+        </w:rPr>
+      </w:pPr>
+      <w:r>
+        <w:rPr>
+          <w:rFonts w:ascii="aakar" w:hAnsi="aakar"/>
+        </w:rPr>
+      </w:r>
+    </w:p>
+    <w:p>
+      <w:pPr>
+        <w:pStyle w:val="Normal"/>
+        <w:rPr>
+          <w:rFonts w:ascii="aakar" w:hAnsi="aakar"/>
+        </w:rPr>
+      </w:pPr>
+      <w:r>
+        <w:rPr>
+          <w:rFonts w:ascii="aakar" w:hAnsi="aakar"/>
+        </w:rPr>
+      </w:r>
+    </w:p>
+    <w:p>
+      <w:pPr>
+        <w:pStyle w:val="Normal"/>
+        <w:rPr>
+          <w:rFonts w:ascii="aakar" w:hAnsi="aakar"/>
+        </w:rPr>
+      </w:pPr>
+      <w:r>
+        <w:rPr>
+          <w:rFonts w:ascii="aakar" w:hAnsi="aakar"/>
+        </w:rPr>
+      </w:r>
+    </w:p>
+    <w:p>
+      <w:pPr>
+        <w:pStyle w:val="Normal"/>
+        <w:rPr>
+          <w:rFonts w:ascii="aakar" w:hAnsi="aakar"/>
+        </w:rPr>
+      </w:pPr>
+      <w:r>
+        <w:rPr>
+          <w:rFonts w:ascii="aakar" w:hAnsi="aakar"/>
+        </w:rPr>
+      </w:r>
+    </w:p>
+    <w:p>
+      <w:pPr>
+        <w:pStyle w:val="Normal"/>
+        <w:rPr>
+          <w:rFonts w:ascii="aakar" w:hAnsi="aakar"/>
+        </w:rPr>
+      </w:pPr>
+      <w:r>
+        <w:rPr>
+          <w:rFonts w:ascii="aakar" w:hAnsi="aakar"/>
+        </w:rPr>
+      </w:r>
+    </w:p>
+    <w:p>
+      <w:pPr>
+        <w:pStyle w:val="Normal"/>
+        <w:rPr>
+          <w:rFonts w:ascii="aakar" w:hAnsi="aakar"/>
+        </w:rPr>
+      </w:pPr>
+      <w:r>
+        <w:rPr>
+          <w:rFonts w:ascii="aakar" w:hAnsi="aakar"/>
+        </w:rPr>
+      </w:r>
+    </w:p>
+    <w:p>
+      <w:pPr>
+        <w:pStyle w:val="Normal"/>
+        <w:rPr>
+          <w:rFonts w:ascii="aakar" w:hAnsi="aakar"/>
+        </w:rPr>
+      </w:pPr>
+      <w:r>
+        <w:rPr>
+          <w:rFonts w:ascii="aakar" w:hAnsi="aakar"/>
+        </w:rPr>
+      </w:r>
+    </w:p>
+    <w:p>
+      <w:pPr>
+        <w:pStyle w:val="Normal"/>
+        <w:rPr>
+          <w:rFonts w:ascii="aakar" w:hAnsi="aakar"/>
+        </w:rPr>
+      </w:pPr>
+      <w:r>
+        <w:rPr>
+          <w:rFonts w:ascii="aakar" w:hAnsi="aakar"/>
+        </w:rPr>
+      </w:r>
+    </w:p>
+    <w:p>
+      <w:pPr>
+        <w:pStyle w:val="Normal"/>
+        <w:rPr>
+          <w:rFonts w:ascii="aakar" w:hAnsi="aakar"/>
+        </w:rPr>
+      </w:pPr>
+      <w:r>
+        <w:rPr>
+          <w:rFonts w:ascii="aakar" w:hAnsi="aakar"/>
+        </w:rPr>
+      </w:r>
+    </w:p>
+    <w:p>
+      <w:pPr>
+        <w:pStyle w:val="Normal"/>
+        <w:rPr>
+          <w:rFonts w:ascii="aakar" w:hAnsi="aakar"/>
+        </w:rPr>
+      </w:pPr>
+      <w:r>
+        <w:rPr>
+          <w:rFonts w:ascii="aakar" w:hAnsi="aakar"/>
+        </w:rPr>
+      </w:r>
+    </w:p>
+    <w:p>
+      <w:pPr>
+        <w:pStyle w:val="Normal"/>
+        <w:rPr>
+          <w:rFonts w:ascii="aakar" w:hAnsi="aakar"/>
+        </w:rPr>
+      </w:pPr>
+      <w:r>
+        <w:rPr>
+          <w:rFonts w:ascii="aakar" w:hAnsi="aakar"/>
+        </w:rPr>
+      </w:r>
+    </w:p>
+    <w:p>
+      <w:pPr>
+        <w:pStyle w:val="Normal"/>
+        <w:rPr>
+          <w:rFonts w:ascii="aakar" w:hAnsi="aakar"/>
+        </w:rPr>
+      </w:pPr>
+      <w:r>
+        <w:rPr>
+          <w:rFonts w:ascii="aakar" w:hAnsi="aakar"/>
+        </w:rPr>
+      </w:r>
+    </w:p>
+    <w:p>
+      <w:pPr>
+        <w:pStyle w:val="Normal"/>
+        <w:rPr>
+          <w:rFonts w:ascii="aakar" w:hAnsi="aakar"/>
+        </w:rPr>
+      </w:pPr>
+      <w:r>
+        <w:rPr>
+          <w:rFonts w:ascii="aakar" w:hAnsi="aakar"/>
+        </w:rPr>
+      </w:r>
+    </w:p>
+    <w:p>
+      <w:pPr>
+        <w:pStyle w:val="Normal"/>
+        <w:rPr>
+          <w:rFonts w:ascii="aakar" w:hAnsi="aakar"/>
+        </w:rPr>
+      </w:pPr>
+      <w:r>
+        <w:rPr>
+          <w:rFonts w:ascii="aakar" w:hAnsi="aakar"/>
+        </w:rPr>
+      </w:r>
+    </w:p>
+    <w:p>
+      <w:pPr>
+        <w:pStyle w:val="Normal"/>
+        <w:jc w:val="both"/>
+        <w:rPr/>
+      </w:pPr>
+      <w:r>
+        <w:rPr/>
+        <w:t>3) Create a class ‘Person’ with data members Name, Gender, Address, Age and a constructor to initialize the data members and another class ‘Employee’ that inherits the properties of class Person and also contains its own data members like Empid, Company_name, Qualification, Salary and its own constructor. Create another class ‘Teacher’ that inherits the properties of class Employee and contains its own data members like Subject, Department, Teacherid and also contain constructors and methods to display the data members. Use array of objects to display details of N teachers.</w:t>
+      </w:r>
+    </w:p>
+    <w:p>
+      <w:pPr>
+        <w:pStyle w:val="Normal"/>
+        <w:jc w:val="both"/>
+        <w:rPr/>
+      </w:pPr>
+      <w:r>
+        <w:rPr/>
+      </w:r>
+    </w:p>
+    <w:p>
+      <w:pPr>
+        <w:pStyle w:val="Normal"/>
+        <w:jc w:val="both"/>
+        <w:rPr/>
+      </w:pPr>
+      <w:r>
+        <w:rPr/>
+        <w:t>Code:</w:t>
+      </w:r>
+    </w:p>
+    <w:p>
+      <w:pPr>
+        <w:pStyle w:val="Normal"/>
+        <w:jc w:val="both"/>
+        <w:rPr/>
+      </w:pPr>
+      <w:r>
+        <w:rPr/>
+        <w:t>import java.util.*;</w:t>
+      </w:r>
+    </w:p>
+    <w:p>
+      <w:pPr>
+        <w:pStyle w:val="Normal"/>
+        <w:jc w:val="both"/>
+        <w:rPr/>
+      </w:pPr>
+      <w:r>
+        <w:rPr/>
+        <w:t>class Person{</w:t>
+      </w:r>
+    </w:p>
+    <w:p>
+      <w:pPr>
+        <w:pStyle w:val="Normal"/>
+        <w:jc w:val="both"/>
+        <w:rPr/>
+      </w:pPr>
+      <w:r>
+        <w:rPr/>
+        <w:t xml:space="preserve">  </w:t>
+      </w:r>
+      <w:r>
+        <w:rPr/>
+        <w:t>String Name;</w:t>
+      </w:r>
+    </w:p>
+    <w:p>
+      <w:pPr>
+        <w:pStyle w:val="Normal"/>
+        <w:jc w:val="both"/>
+        <w:rPr/>
+      </w:pPr>
+      <w:r>
+        <w:rPr/>
+        <w:t xml:space="preserve">  </w:t>
+      </w:r>
+      <w:r>
+        <w:rPr/>
+        <w:t>String Gender;</w:t>
+      </w:r>
+    </w:p>
+    <w:p>
+      <w:pPr>
+        <w:pStyle w:val="Normal"/>
+        <w:jc w:val="both"/>
+        <w:rPr/>
+      </w:pPr>
+      <w:r>
+        <w:rPr/>
+        <w:t xml:space="preserve">  </w:t>
+      </w:r>
+      <w:r>
+        <w:rPr/>
+        <w:t>String Address;</w:t>
+      </w:r>
+    </w:p>
+    <w:p>
+      <w:pPr>
+        <w:pStyle w:val="Normal"/>
+        <w:jc w:val="both"/>
+        <w:rPr/>
+      </w:pPr>
+      <w:r>
+        <w:rPr/>
+        <w:t xml:space="preserve">  </w:t>
+      </w:r>
+      <w:r>
+        <w:rPr/>
+        <w:t>String Age;</w:t>
+      </w:r>
+    </w:p>
+    <w:p>
+      <w:pPr>
+        <w:pStyle w:val="Normal"/>
+        <w:jc w:val="both"/>
+        <w:rPr/>
+      </w:pPr>
+      <w:r>
+        <w:rPr/>
+        <w:t xml:space="preserve">  </w:t>
+      </w:r>
+      <w:r>
+        <w:rPr/>
+        <w:t>public Person(String Name,String Gender,String Address,String Age){</w:t>
+      </w:r>
+    </w:p>
+    <w:p>
+      <w:pPr>
+        <w:pStyle w:val="Normal"/>
+        <w:jc w:val="both"/>
+        <w:rPr/>
+      </w:pPr>
+      <w:r>
+        <w:rPr/>
+        <w:t xml:space="preserve">    </w:t>
+      </w:r>
+      <w:r>
+        <w:rPr/>
+        <w:t>this.Name=Name;</w:t>
+      </w:r>
+    </w:p>
+    <w:p>
+      <w:pPr>
+        <w:pStyle w:val="Normal"/>
+        <w:jc w:val="both"/>
+        <w:rPr/>
+      </w:pPr>
+      <w:r>
+        <w:rPr/>
+        <w:t xml:space="preserve">    </w:t>
+      </w:r>
+      <w:r>
+        <w:rPr/>
+        <w:t>this.Gender=Gender;</w:t>
+      </w:r>
+    </w:p>
+    <w:p>
+      <w:pPr>
+        <w:pStyle w:val="Normal"/>
+        <w:jc w:val="both"/>
+        <w:rPr/>
+      </w:pPr>
+      <w:r>
+        <w:rPr/>
+        <w:t xml:space="preserve">    </w:t>
+      </w:r>
+      <w:r>
+        <w:rPr/>
+        <w:t>this.Address=Address;</w:t>
+      </w:r>
+    </w:p>
+    <w:p>
+      <w:pPr>
+        <w:pStyle w:val="Normal"/>
+        <w:jc w:val="both"/>
+        <w:rPr/>
+      </w:pPr>
+      <w:r>
+        <w:rPr/>
+        <w:t xml:space="preserve">    </w:t>
+      </w:r>
+      <w:r>
+        <w:rPr/>
+        <w:t>this.Age=Age;</w:t>
+      </w:r>
+    </w:p>
+    <w:p>
+      <w:pPr>
+        <w:pStyle w:val="Normal"/>
+        <w:jc w:val="both"/>
+        <w:rPr/>
+      </w:pPr>
+      <w:r>
+        <w:rPr/>
+        <w:t xml:space="preserve">  </w:t>
+      </w:r>
+      <w:r>
+        <w:rPr/>
+        <w:t>}</w:t>
+      </w:r>
+    </w:p>
+    <w:p>
+      <w:pPr>
+        <w:pStyle w:val="Normal"/>
+        <w:jc w:val="both"/>
+        <w:rPr/>
+      </w:pPr>
+      <w:r>
+        <w:rPr/>
+        <w:t>}</w:t>
+      </w:r>
+    </w:p>
+    <w:p>
+      <w:pPr>
+        <w:pStyle w:val="Normal"/>
+        <w:jc w:val="both"/>
+        <w:rPr/>
+      </w:pPr>
+      <w:r>
+        <w:rPr/>
+        <w:t>class Employee extends Person {</w:t>
+      </w:r>
+    </w:p>
+    <w:p>
+      <w:pPr>
+        <w:pStyle w:val="Normal"/>
+        <w:jc w:val="both"/>
+        <w:rPr/>
+      </w:pPr>
+      <w:r>
+        <w:rPr/>
+        <w:t xml:space="preserve">   </w:t>
+      </w:r>
+      <w:r>
+        <w:rPr/>
+        <w:t>String Empid;</w:t>
+      </w:r>
+    </w:p>
+    <w:p>
+      <w:pPr>
+        <w:pStyle w:val="Normal"/>
+        <w:jc w:val="both"/>
+        <w:rPr/>
+      </w:pPr>
+      <w:r>
+        <w:rPr/>
+        <w:t xml:space="preserve">   </w:t>
+      </w:r>
+      <w:r>
+        <w:rPr/>
+        <w:t>String Company_Name;</w:t>
+      </w:r>
+    </w:p>
+    <w:p>
+      <w:pPr>
+        <w:pStyle w:val="Normal"/>
+        <w:jc w:val="both"/>
+        <w:rPr/>
+      </w:pPr>
+      <w:r>
+        <w:rPr/>
+        <w:t xml:space="preserve">   </w:t>
+      </w:r>
+      <w:r>
+        <w:rPr/>
+        <w:t>String Qualification;</w:t>
+      </w:r>
+    </w:p>
+    <w:p>
+      <w:pPr>
+        <w:pStyle w:val="Normal"/>
+        <w:jc w:val="both"/>
+        <w:rPr/>
+      </w:pPr>
+      <w:r>
+        <w:rPr/>
+        <w:t xml:space="preserve">   </w:t>
+      </w:r>
+      <w:r>
+        <w:rPr/>
+        <w:t>String Salary;</w:t>
+      </w:r>
+    </w:p>
+    <w:p>
+      <w:pPr>
+        <w:pStyle w:val="Normal"/>
+        <w:jc w:val="both"/>
+        <w:rPr/>
+      </w:pPr>
+      <w:r>
+        <w:rPr/>
+        <w:t xml:space="preserve">   </w:t>
+      </w:r>
+      <w:r>
+        <w:rPr/>
+        <w:t>public Employee(String Name,String Gender,String Address,String Age ,String Empid,String Company_Name, String Qualification,String Salary){</w:t>
+      </w:r>
+    </w:p>
+    <w:p>
+      <w:pPr>
+        <w:pStyle w:val="Normal"/>
+        <w:jc w:val="both"/>
+        <w:rPr/>
+      </w:pPr>
+      <w:r>
+        <w:rPr/>
+        <w:t xml:space="preserve">      </w:t>
+      </w:r>
+      <w:r>
+        <w:rPr/>
+        <w:t>super(Name,Gender,Address,Age);</w:t>
+      </w:r>
+    </w:p>
+    <w:p>
+      <w:pPr>
+        <w:pStyle w:val="Normal"/>
+        <w:jc w:val="both"/>
+        <w:rPr/>
+      </w:pPr>
+      <w:r>
+        <w:rPr/>
+        <w:t xml:space="preserve">      </w:t>
+      </w:r>
+      <w:r>
+        <w:rPr/>
+        <w:t>this.Empid= Empid;</w:t>
+      </w:r>
+    </w:p>
+    <w:p>
+      <w:pPr>
+        <w:pStyle w:val="Normal"/>
+        <w:jc w:val="both"/>
+        <w:rPr/>
+      </w:pPr>
+      <w:r>
+        <w:rPr/>
+        <w:t xml:space="preserve">      </w:t>
+      </w:r>
+      <w:r>
+        <w:rPr/>
+        <w:t>this.Company_Name=Company_Name;</w:t>
+      </w:r>
+    </w:p>
+    <w:p>
+      <w:pPr>
+        <w:pStyle w:val="Normal"/>
+        <w:jc w:val="both"/>
+        <w:rPr/>
+      </w:pPr>
+      <w:r>
+        <w:rPr/>
+        <w:t xml:space="preserve">      </w:t>
+      </w:r>
+      <w:r>
+        <w:rPr/>
+        <w:t>this.Qualification=Qualification;</w:t>
+      </w:r>
+    </w:p>
+    <w:p>
+      <w:pPr>
+        <w:pStyle w:val="Normal"/>
+        <w:jc w:val="both"/>
+        <w:rPr/>
+      </w:pPr>
+      <w:r>
+        <w:rPr/>
+        <w:t xml:space="preserve">      </w:t>
+      </w:r>
+      <w:r>
+        <w:rPr/>
+        <w:t>this.Salary=Salary;</w:t>
+      </w:r>
+    </w:p>
+    <w:p>
+      <w:pPr>
+        <w:pStyle w:val="Normal"/>
+        <w:jc w:val="both"/>
+        <w:rPr/>
+      </w:pPr>
+      <w:r>
+        <w:rPr/>
+        <w:t xml:space="preserve">    </w:t>
+      </w:r>
+      <w:r>
+        <w:rPr/>
+        <w:t>}</w:t>
+      </w:r>
+    </w:p>
+    <w:p>
+      <w:pPr>
+        <w:pStyle w:val="Normal"/>
+        <w:jc w:val="both"/>
+        <w:rPr/>
+      </w:pPr>
+      <w:r>
+        <w:rPr/>
+        <w:t>}</w:t>
+      </w:r>
+    </w:p>
+    <w:p>
+      <w:pPr>
+        <w:pStyle w:val="Normal"/>
+        <w:jc w:val="both"/>
+        <w:rPr/>
+      </w:pPr>
+      <w:r>
+        <w:rPr/>
+        <w:t>class Teacher extends Employee{</w:t>
+      </w:r>
+    </w:p>
+    <w:p>
+      <w:pPr>
+        <w:pStyle w:val="Normal"/>
+        <w:jc w:val="both"/>
+        <w:rPr/>
+      </w:pPr>
+      <w:r>
+        <w:rPr/>
+        <w:t xml:space="preserve">     </w:t>
+      </w:r>
+      <w:r>
+        <w:rPr/>
+        <w:t>String Teacherid;</w:t>
+      </w:r>
+    </w:p>
+    <w:p>
+      <w:pPr>
+        <w:pStyle w:val="Normal"/>
+        <w:jc w:val="both"/>
+        <w:rPr/>
+      </w:pPr>
+      <w:r>
+        <w:rPr/>
+        <w:t xml:space="preserve">     </w:t>
+      </w:r>
+      <w:r>
+        <w:rPr/>
+        <w:t>String Department;</w:t>
+      </w:r>
+    </w:p>
+    <w:p>
+      <w:pPr>
+        <w:pStyle w:val="Normal"/>
+        <w:jc w:val="both"/>
+        <w:rPr/>
+      </w:pPr>
+      <w:r>
+        <w:rPr/>
+        <w:t xml:space="preserve">     </w:t>
+      </w:r>
+      <w:r>
+        <w:rPr/>
+        <w:t>String Subject;</w:t>
+      </w:r>
+    </w:p>
+    <w:p>
+      <w:pPr>
+        <w:pStyle w:val="Normal"/>
+        <w:jc w:val="both"/>
+        <w:rPr/>
+      </w:pPr>
+      <w:r>
+        <w:rPr/>
+        <w:t xml:space="preserve">     </w:t>
+      </w:r>
+      <w:r>
+        <w:rPr/>
+        <w:t>public Teacher(String Name,String Gender,String Address,String Age,String Empid,String Company_Name,String Qualification,String Salary,String Teacherid,String Department,String Subject){</w:t>
+      </w:r>
+    </w:p>
+    <w:p>
+      <w:pPr>
+        <w:pStyle w:val="Normal"/>
+        <w:jc w:val="both"/>
+        <w:rPr/>
+      </w:pPr>
+      <w:r>
+        <w:rPr/>
+        <w:t xml:space="preserve">     </w:t>
+      </w:r>
+      <w:r>
+        <w:rPr/>
+        <w:t>super(Name,Gender,Address,Age,Empid,Name,Qualification, Salary);</w:t>
+      </w:r>
+    </w:p>
+    <w:p>
+      <w:pPr>
+        <w:pStyle w:val="Normal"/>
+        <w:jc w:val="both"/>
+        <w:rPr/>
+      </w:pPr>
+      <w:r>
+        <w:rPr/>
+        <w:t xml:space="preserve">     </w:t>
+      </w:r>
+      <w:r>
+        <w:rPr/>
+        <w:t>this.Teacherid=Teacherid;</w:t>
+      </w:r>
+    </w:p>
+    <w:p>
+      <w:pPr>
+        <w:pStyle w:val="Normal"/>
+        <w:jc w:val="both"/>
+        <w:rPr/>
+      </w:pPr>
+      <w:r>
+        <w:rPr/>
+        <w:t xml:space="preserve">     </w:t>
+      </w:r>
+      <w:r>
+        <w:rPr/>
+        <w:t>this.Department=Department;</w:t>
+      </w:r>
+    </w:p>
+    <w:p>
+      <w:pPr>
+        <w:pStyle w:val="Normal"/>
+        <w:jc w:val="both"/>
+        <w:rPr/>
+      </w:pPr>
+      <w:r>
+        <w:rPr/>
+        <w:t xml:space="preserve">     </w:t>
+      </w:r>
+      <w:r>
+        <w:rPr/>
+        <w:t>this.Subject=Subject;</w:t>
+      </w:r>
+    </w:p>
+    <w:p>
+      <w:pPr>
+        <w:pStyle w:val="Normal"/>
+        <w:jc w:val="both"/>
+        <w:rPr/>
+      </w:pPr>
+      <w:r>
+        <w:rPr/>
+        <w:t xml:space="preserve">     </w:t>
+      </w:r>
+      <w:r>
+        <w:rPr/>
+        <w:t>}</w:t>
+      </w:r>
+    </w:p>
+    <w:p>
+      <w:pPr>
+        <w:pStyle w:val="Normal"/>
+        <w:jc w:val="both"/>
+        <w:rPr/>
+      </w:pPr>
+      <w:r>
+        <w:rPr/>
+        <w:t xml:space="preserve">     </w:t>
+      </w:r>
+      <w:r>
+        <w:rPr/>
+        <w:t>public void read(){</w:t>
+      </w:r>
+    </w:p>
+    <w:p>
+      <w:pPr>
+        <w:pStyle w:val="Normal"/>
+        <w:jc w:val="both"/>
+        <w:rPr/>
+      </w:pPr>
+      <w:r>
+        <w:rPr/>
+        <w:t xml:space="preserve">     </w:t>
+      </w:r>
+      <w:r>
+        <w:rPr/>
+        <w:t>Scanner in =new Scanner(System.in);</w:t>
+      </w:r>
+    </w:p>
+    <w:p>
+      <w:pPr>
+        <w:pStyle w:val="Normal"/>
+        <w:jc w:val="both"/>
+        <w:rPr/>
+      </w:pPr>
+      <w:r>
+        <w:rPr/>
+        <w:t xml:space="preserve">     </w:t>
+      </w:r>
+      <w:r>
+        <w:rPr/>
+        <w:t>System.out.println("enter the Name=");</w:t>
+      </w:r>
+    </w:p>
+    <w:p>
+      <w:pPr>
+        <w:pStyle w:val="Normal"/>
+        <w:jc w:val="both"/>
+        <w:rPr/>
+      </w:pPr>
+      <w:r>
+        <w:rPr/>
+        <w:t xml:space="preserve">     </w:t>
+      </w:r>
+      <w:r>
+        <w:rPr/>
+        <w:t>Name=in.nextLine();</w:t>
+      </w:r>
+    </w:p>
+    <w:p>
+      <w:pPr>
+        <w:pStyle w:val="Normal"/>
+        <w:jc w:val="both"/>
+        <w:rPr/>
+      </w:pPr>
+      <w:r>
+        <w:rPr/>
+        <w:t xml:space="preserve">     </w:t>
+      </w:r>
+      <w:r>
+        <w:rPr/>
+        <w:t>System.out.println("enter the Gender=");</w:t>
+      </w:r>
+    </w:p>
+    <w:p>
+      <w:pPr>
+        <w:pStyle w:val="Normal"/>
+        <w:jc w:val="both"/>
+        <w:rPr/>
+      </w:pPr>
+      <w:r>
+        <w:rPr/>
+        <w:t xml:space="preserve">     </w:t>
+      </w:r>
+      <w:r>
+        <w:rPr/>
+        <w:t>Gender=in.nextLine();</w:t>
+      </w:r>
+    </w:p>
+    <w:p>
+      <w:pPr>
+        <w:pStyle w:val="Normal"/>
+        <w:jc w:val="both"/>
+        <w:rPr/>
+      </w:pPr>
+      <w:r>
+        <w:rPr/>
+        <w:t xml:space="preserve">     </w:t>
+      </w:r>
+      <w:r>
+        <w:rPr/>
+        <w:t>System.out.println("enter the Address=");</w:t>
+      </w:r>
+    </w:p>
+    <w:p>
+      <w:pPr>
+        <w:pStyle w:val="Normal"/>
+        <w:jc w:val="both"/>
+        <w:rPr/>
+      </w:pPr>
+      <w:r>
+        <w:rPr/>
+        <w:t xml:space="preserve">     </w:t>
+      </w:r>
+      <w:r>
+        <w:rPr/>
+        <w:t>Address=in.nextLine();</w:t>
+      </w:r>
+    </w:p>
+    <w:p>
+      <w:pPr>
+        <w:pStyle w:val="Normal"/>
+        <w:jc w:val="both"/>
+        <w:rPr/>
+      </w:pPr>
+      <w:r>
+        <w:rPr/>
+        <w:t xml:space="preserve">     </w:t>
+      </w:r>
+      <w:r>
+        <w:rPr/>
+        <w:t>System.out.println("enter the Age=");</w:t>
+      </w:r>
+    </w:p>
+    <w:p>
+      <w:pPr>
+        <w:pStyle w:val="Normal"/>
+        <w:jc w:val="both"/>
+        <w:rPr/>
+      </w:pPr>
+      <w:r>
+        <w:rPr/>
+        <w:t xml:space="preserve">     </w:t>
+      </w:r>
+      <w:r>
+        <w:rPr/>
+        <w:t>Age=in.nextLine();</w:t>
+      </w:r>
+    </w:p>
+    <w:p>
+      <w:pPr>
+        <w:pStyle w:val="Normal"/>
+        <w:jc w:val="both"/>
+        <w:rPr/>
+      </w:pPr>
+      <w:r>
+        <w:rPr/>
+        <w:t xml:space="preserve">     </w:t>
+      </w:r>
+      <w:r>
+        <w:rPr/>
+        <w:t>System.out.println("enter the Employ id=");</w:t>
+      </w:r>
+    </w:p>
+    <w:p>
+      <w:pPr>
+        <w:pStyle w:val="Normal"/>
+        <w:jc w:val="both"/>
+        <w:rPr/>
+      </w:pPr>
+      <w:r>
+        <w:rPr/>
+        <w:t xml:space="preserve">     </w:t>
+      </w:r>
+      <w:r>
+        <w:rPr/>
+        <w:t>Empid=in.nextLine();</w:t>
+      </w:r>
+    </w:p>
+    <w:p>
+      <w:pPr>
+        <w:pStyle w:val="Normal"/>
+        <w:jc w:val="both"/>
+        <w:rPr/>
+      </w:pPr>
+      <w:r>
+        <w:rPr/>
+        <w:t xml:space="preserve">     </w:t>
+      </w:r>
+      <w:r>
+        <w:rPr/>
+        <w:t>System.out.println("enter the Company Name=");</w:t>
+      </w:r>
+    </w:p>
+    <w:p>
+      <w:pPr>
+        <w:pStyle w:val="Normal"/>
+        <w:jc w:val="both"/>
+        <w:rPr/>
+      </w:pPr>
+      <w:r>
+        <w:rPr/>
+        <w:t xml:space="preserve">     </w:t>
+      </w:r>
+      <w:r>
+        <w:rPr/>
+        <w:t>Company_Name=in.nextLine();</w:t>
+      </w:r>
+    </w:p>
+    <w:p>
+      <w:pPr>
+        <w:pStyle w:val="Normal"/>
+        <w:jc w:val="both"/>
+        <w:rPr/>
+      </w:pPr>
+      <w:r>
+        <w:rPr/>
+        <w:t xml:space="preserve">     </w:t>
+      </w:r>
+      <w:r>
+        <w:rPr/>
+        <w:t>System.out.println("enter the Qualification=");</w:t>
+      </w:r>
+    </w:p>
+    <w:p>
+      <w:pPr>
+        <w:pStyle w:val="Normal"/>
+        <w:jc w:val="both"/>
+        <w:rPr/>
+      </w:pPr>
+      <w:r>
+        <w:rPr/>
+        <w:t xml:space="preserve">     </w:t>
+      </w:r>
+      <w:r>
+        <w:rPr/>
+        <w:t>Qualification=in.nextLine();</w:t>
+      </w:r>
+    </w:p>
+    <w:p>
+      <w:pPr>
+        <w:pStyle w:val="Normal"/>
+        <w:jc w:val="both"/>
+        <w:rPr/>
+      </w:pPr>
+      <w:r>
+        <w:rPr/>
+        <w:t xml:space="preserve">     </w:t>
+      </w:r>
+      <w:r>
+        <w:rPr/>
+        <w:t>System.out.println("enter the Salary=");</w:t>
+      </w:r>
+    </w:p>
+    <w:p>
+      <w:pPr>
+        <w:pStyle w:val="Normal"/>
+        <w:jc w:val="both"/>
+        <w:rPr/>
+      </w:pPr>
+      <w:r>
+        <w:rPr/>
+        <w:t xml:space="preserve">     </w:t>
+      </w:r>
+      <w:r>
+        <w:rPr/>
+        <w:t>Salary=in.nextLine();</w:t>
+      </w:r>
+    </w:p>
+    <w:p>
+      <w:pPr>
+        <w:pStyle w:val="Normal"/>
+        <w:jc w:val="both"/>
+        <w:rPr/>
+      </w:pPr>
+      <w:r>
+        <w:rPr/>
+        <w:t xml:space="preserve">     </w:t>
+      </w:r>
+      <w:r>
+        <w:rPr/>
+        <w:t>System.out.println("enter the Teacher id=");</w:t>
+      </w:r>
+    </w:p>
+    <w:p>
+      <w:pPr>
+        <w:pStyle w:val="Normal"/>
+        <w:jc w:val="both"/>
+        <w:rPr/>
+      </w:pPr>
+      <w:r>
+        <w:rPr/>
+        <w:t xml:space="preserve">     </w:t>
+      </w:r>
+      <w:r>
+        <w:rPr/>
+        <w:t>Teacherid=in.nextLine();</w:t>
+      </w:r>
+    </w:p>
+    <w:p>
+      <w:pPr>
+        <w:pStyle w:val="Normal"/>
+        <w:jc w:val="both"/>
+        <w:rPr/>
+      </w:pPr>
+      <w:r>
+        <w:rPr/>
+        <w:t xml:space="preserve">     </w:t>
+      </w:r>
+      <w:r>
+        <w:rPr/>
+        <w:t>System.out.println("enter the Department=");</w:t>
+      </w:r>
+    </w:p>
+    <w:p>
+      <w:pPr>
+        <w:pStyle w:val="Normal"/>
+        <w:jc w:val="both"/>
+        <w:rPr/>
+      </w:pPr>
+      <w:r>
+        <w:rPr/>
+        <w:t xml:space="preserve">     </w:t>
+      </w:r>
+      <w:r>
+        <w:rPr/>
+        <w:t>Department=in.nextLine();</w:t>
+      </w:r>
+    </w:p>
+    <w:p>
+      <w:pPr>
+        <w:pStyle w:val="Normal"/>
+        <w:jc w:val="both"/>
+        <w:rPr/>
+      </w:pPr>
+      <w:r>
+        <w:rPr/>
+        <w:t xml:space="preserve">     </w:t>
+      </w:r>
+      <w:r>
+        <w:rPr/>
+        <w:t>System.out.println("Enter the Subject=");</w:t>
+      </w:r>
+    </w:p>
+    <w:p>
+      <w:pPr>
+        <w:pStyle w:val="Normal"/>
+        <w:jc w:val="both"/>
+        <w:rPr/>
+      </w:pPr>
+      <w:r>
+        <w:rPr/>
+        <w:t xml:space="preserve">     </w:t>
+      </w:r>
+      <w:r>
+        <w:rPr/>
+        <w:t>Subject=in.nextLine();</w:t>
+      </w:r>
+    </w:p>
+    <w:p>
+      <w:pPr>
+        <w:pStyle w:val="Normal"/>
+        <w:jc w:val="both"/>
+        <w:rPr/>
+      </w:pPr>
+      <w:r>
+        <w:rPr/>
+        <w:t xml:space="preserve">     </w:t>
+      </w:r>
+      <w:r>
+        <w:rPr/>
+        <w:t>}</w:t>
+      </w:r>
+    </w:p>
+    <w:p>
+      <w:pPr>
+        <w:pStyle w:val="Normal"/>
+        <w:jc w:val="both"/>
+        <w:rPr/>
+      </w:pPr>
+      <w:r>
+        <w:rPr/>
+        <w:t xml:space="preserve">     </w:t>
+      </w:r>
+      <w:r>
+        <w:rPr/>
+        <w:t xml:space="preserve">public void display(){ </w:t>
+      </w:r>
+    </w:p>
+    <w:p>
+      <w:pPr>
+        <w:pStyle w:val="Normal"/>
+        <w:jc w:val="both"/>
+        <w:rPr/>
+      </w:pPr>
+      <w:r>
+        <w:rPr/>
+        <w:t xml:space="preserve">     </w:t>
+      </w:r>
+      <w:r>
+        <w:rPr/>
+        <w:t>System.out.println("_______Employee Details_________");</w:t>
+      </w:r>
+    </w:p>
+    <w:p>
+      <w:pPr>
+        <w:pStyle w:val="Normal"/>
+        <w:jc w:val="both"/>
+        <w:rPr/>
+      </w:pPr>
+      <w:r>
+        <w:rPr/>
+        <w:t xml:space="preserve">     </w:t>
+      </w:r>
+      <w:r>
+        <w:rPr/>
+        <w:t>System.out.println("Name="+ Name);</w:t>
+      </w:r>
+    </w:p>
+    <w:p>
+      <w:pPr>
+        <w:pStyle w:val="Normal"/>
+        <w:jc w:val="both"/>
+        <w:rPr/>
+      </w:pPr>
+      <w:r>
+        <w:rPr/>
+        <w:t xml:space="preserve">     </w:t>
+      </w:r>
+      <w:r>
+        <w:rPr/>
+        <w:t>System.out.println("Gender=" + Gender);</w:t>
+      </w:r>
+    </w:p>
+    <w:p>
+      <w:pPr>
+        <w:pStyle w:val="Normal"/>
+        <w:jc w:val="both"/>
+        <w:rPr/>
+      </w:pPr>
+      <w:r>
+        <w:rPr/>
+        <w:t xml:space="preserve">     </w:t>
+      </w:r>
+      <w:r>
+        <w:rPr/>
+        <w:t>System.out.println("Address=" + Address);</w:t>
+      </w:r>
+    </w:p>
+    <w:p>
+      <w:pPr>
+        <w:pStyle w:val="Normal"/>
+        <w:jc w:val="both"/>
+        <w:rPr/>
+      </w:pPr>
+      <w:r>
+        <w:rPr/>
+        <w:t xml:space="preserve">     </w:t>
+      </w:r>
+      <w:r>
+        <w:rPr/>
+        <w:t>System.out.println("Age=" + Age);</w:t>
+      </w:r>
+    </w:p>
+    <w:p>
+      <w:pPr>
+        <w:pStyle w:val="Normal"/>
+        <w:jc w:val="both"/>
+        <w:rPr/>
+      </w:pPr>
+      <w:r>
+        <w:rPr/>
+        <w:t xml:space="preserve">     </w:t>
+      </w:r>
+      <w:r>
+        <w:rPr/>
+        <w:t>System.out.println("Empid=" + Empid);</w:t>
+      </w:r>
+    </w:p>
+    <w:p>
+      <w:pPr>
+        <w:pStyle w:val="Normal"/>
+        <w:jc w:val="both"/>
+        <w:rPr/>
+      </w:pPr>
+      <w:r>
+        <w:rPr/>
+        <w:t xml:space="preserve">     </w:t>
+      </w:r>
+      <w:r>
+        <w:rPr/>
+        <w:t>System.out.println("Company Name=" + Company_Name);</w:t>
+      </w:r>
+    </w:p>
+    <w:p>
+      <w:pPr>
+        <w:pStyle w:val="Normal"/>
+        <w:jc w:val="both"/>
+        <w:rPr/>
+      </w:pPr>
+      <w:r>
+        <w:rPr/>
+        <w:t xml:space="preserve">     </w:t>
+      </w:r>
+      <w:r>
+        <w:rPr/>
+        <w:t>System.out.println("Qualification=" + Qualification);</w:t>
+      </w:r>
+    </w:p>
+    <w:p>
+      <w:pPr>
+        <w:pStyle w:val="Normal"/>
+        <w:jc w:val="both"/>
+        <w:rPr/>
+      </w:pPr>
+      <w:r>
+        <w:rPr/>
+        <w:t xml:space="preserve">     </w:t>
+      </w:r>
+      <w:r>
+        <w:rPr/>
+        <w:t>System.out.println("Salary=" + Salary);</w:t>
+      </w:r>
+    </w:p>
+    <w:p>
+      <w:pPr>
+        <w:pStyle w:val="Normal"/>
+        <w:jc w:val="both"/>
+        <w:rPr/>
+      </w:pPr>
+      <w:r>
+        <w:rPr/>
+        <w:t xml:space="preserve">     </w:t>
+      </w:r>
+      <w:r>
+        <w:rPr/>
+        <w:t>System.out.println("Teacher id=" + Teacherid);</w:t>
+      </w:r>
+    </w:p>
+    <w:p>
+      <w:pPr>
+        <w:pStyle w:val="Normal"/>
+        <w:jc w:val="both"/>
+        <w:rPr/>
+      </w:pPr>
+      <w:r>
+        <w:rPr/>
+        <w:t xml:space="preserve">     </w:t>
+      </w:r>
+      <w:r>
+        <w:rPr/>
+        <w:t>System.out.println("Department=" + Department);</w:t>
+      </w:r>
+    </w:p>
+    <w:p>
+      <w:pPr>
+        <w:pStyle w:val="Normal"/>
+        <w:jc w:val="both"/>
+        <w:rPr/>
+      </w:pPr>
+      <w:r>
+        <w:rPr/>
+        <w:t xml:space="preserve">     </w:t>
+      </w:r>
+      <w:r>
+        <w:rPr/>
+        <w:t>System.out.println("Subject=" + Subject);</w:t>
+      </w:r>
+    </w:p>
+    <w:p>
+      <w:pPr>
+        <w:pStyle w:val="Normal"/>
+        <w:jc w:val="both"/>
+        <w:rPr/>
+      </w:pPr>
+      <w:r>
+        <w:rPr/>
+        <w:t xml:space="preserve">     </w:t>
+      </w:r>
+      <w:r>
+        <w:rPr/>
+        <w:t>System.out.println("+++++++++++++++++++++++++++++++++++++++++++");</w:t>
+      </w:r>
+    </w:p>
+    <w:p>
+      <w:pPr>
+        <w:pStyle w:val="Normal"/>
+        <w:jc w:val="both"/>
+        <w:rPr/>
+      </w:pPr>
+      <w:r>
+        <w:rPr/>
+        <w:t xml:space="preserve">     </w:t>
+      </w:r>
+      <w:r>
+        <w:rPr/>
+        <w:t>}</w:t>
+      </w:r>
+    </w:p>
+    <w:p>
+      <w:pPr>
+        <w:pStyle w:val="Normal"/>
+        <w:jc w:val="both"/>
+        <w:rPr/>
+      </w:pPr>
+      <w:r>
+        <w:rPr/>
+        <w:t>}</w:t>
+      </w:r>
+    </w:p>
+    <w:p>
+      <w:pPr>
+        <w:pStyle w:val="Normal"/>
+        <w:jc w:val="both"/>
+        <w:rPr/>
+      </w:pPr>
+      <w:r>
+        <w:rPr/>
+        <w:t>public class InheritancePerson{</w:t>
+      </w:r>
+    </w:p>
+    <w:p>
+      <w:pPr>
+        <w:pStyle w:val="Normal"/>
+        <w:jc w:val="both"/>
+        <w:rPr/>
+      </w:pPr>
+      <w:r>
+        <w:rPr/>
+        <w:t xml:space="preserve">    </w:t>
+      </w:r>
+      <w:r>
+        <w:rPr/>
+        <w:t>public static void main(String Args[]){</w:t>
+      </w:r>
+    </w:p>
+    <w:p>
+      <w:pPr>
+        <w:pStyle w:val="Normal"/>
+        <w:jc w:val="both"/>
+        <w:rPr/>
+      </w:pPr>
+      <w:r>
+        <w:rPr/>
+        <w:t xml:space="preserve">    </w:t>
+      </w:r>
+    </w:p>
+    <w:p>
+      <w:pPr>
+        <w:pStyle w:val="Normal"/>
+        <w:jc w:val="both"/>
+        <w:rPr/>
+      </w:pPr>
+      <w:r>
+        <w:rPr/>
+        <w:t xml:space="preserve">     </w:t>
+      </w:r>
+      <w:r>
+        <w:rPr/>
+        <w:t>System.out.println("Ashin Siby");</w:t>
+      </w:r>
+    </w:p>
+    <w:p>
+      <w:pPr>
+        <w:pStyle w:val="Normal"/>
+        <w:jc w:val="both"/>
+        <w:rPr/>
+      </w:pPr>
+      <w:r>
+        <w:rPr/>
+        <w:t xml:space="preserve">     </w:t>
+      </w:r>
+      <w:r>
+        <w:rPr/>
+        <w:t>System.out.println("SJC22MCA-2014");</w:t>
+      </w:r>
+    </w:p>
+    <w:p>
+      <w:pPr>
+        <w:pStyle w:val="Normal"/>
+        <w:jc w:val="both"/>
+        <w:rPr/>
+      </w:pPr>
+      <w:r>
+        <w:rPr/>
+        <w:t xml:space="preserve">     </w:t>
+      </w:r>
+      <w:r>
+        <w:rPr/>
+        <w:t>System.out.println("07-06-2023");</w:t>
+      </w:r>
+    </w:p>
+    <w:p>
+      <w:pPr>
+        <w:pStyle w:val="Normal"/>
+        <w:jc w:val="both"/>
+        <w:rPr/>
+      </w:pPr>
+      <w:r>
+        <w:rPr/>
+        <w:t xml:space="preserve">     </w:t>
+      </w:r>
+      <w:r>
+        <w:rPr/>
+        <w:t>System.out.println("20MCA132 , Object Oriented Programming Lab \n\n");</w:t>
+      </w:r>
+    </w:p>
+    <w:p>
+      <w:pPr>
+        <w:pStyle w:val="Normal"/>
+        <w:jc w:val="both"/>
+        <w:rPr/>
+      </w:pPr>
+      <w:r>
+        <w:rPr/>
+        <w:t xml:space="preserve">     </w:t>
+      </w:r>
+      <w:r>
+        <w:rPr/>
+        <w:t>int i,n;</w:t>
+      </w:r>
+    </w:p>
+    <w:p>
+      <w:pPr>
+        <w:pStyle w:val="Normal"/>
+        <w:jc w:val="both"/>
+        <w:rPr/>
+      </w:pPr>
+      <w:r>
+        <w:rPr/>
+        <w:t xml:space="preserve">     </w:t>
+      </w:r>
+      <w:r>
+        <w:rPr/>
+        <w:t>Scanner in =new Scanner(System.in);</w:t>
+      </w:r>
+    </w:p>
+    <w:p>
+      <w:pPr>
+        <w:pStyle w:val="Normal"/>
+        <w:jc w:val="both"/>
+        <w:rPr/>
+      </w:pPr>
+      <w:r>
+        <w:rPr/>
+        <w:t xml:space="preserve">     </w:t>
+      </w:r>
+      <w:r>
+        <w:rPr/>
+        <w:t>System.out.println("Enter the Number of employee=");</w:t>
+      </w:r>
+    </w:p>
+    <w:p>
+      <w:pPr>
+        <w:pStyle w:val="Normal"/>
+        <w:jc w:val="both"/>
+        <w:rPr/>
+      </w:pPr>
+      <w:r>
+        <w:rPr/>
+        <w:t xml:space="preserve">     </w:t>
+      </w:r>
+      <w:r>
+        <w:rPr/>
+        <w:t>n=in.nextInt();</w:t>
+      </w:r>
+    </w:p>
+    <w:p>
+      <w:pPr>
+        <w:pStyle w:val="Normal"/>
+        <w:jc w:val="both"/>
+        <w:rPr/>
+      </w:pPr>
+      <w:r>
+        <w:rPr/>
+        <w:t xml:space="preserve">     </w:t>
+      </w:r>
+      <w:r>
+        <w:rPr/>
+        <w:t>Teacher T[] = new Teacher[n];</w:t>
+      </w:r>
+    </w:p>
+    <w:p>
+      <w:pPr>
+        <w:pStyle w:val="Normal"/>
+        <w:jc w:val="both"/>
+        <w:rPr/>
+      </w:pPr>
+      <w:r>
+        <w:rPr/>
+        <w:t xml:space="preserve">     </w:t>
+      </w:r>
+      <w:r>
+        <w:rPr/>
+        <w:t>for(i=0;i&lt;n;i++){</w:t>
+      </w:r>
+    </w:p>
+    <w:p>
+      <w:pPr>
+        <w:pStyle w:val="Normal"/>
+        <w:jc w:val="both"/>
+        <w:rPr/>
+      </w:pPr>
+      <w:r>
+        <w:rPr/>
+        <w:t xml:space="preserve">         </w:t>
+      </w:r>
+      <w:r>
+        <w:rPr/>
+        <w:t>T[i]=new</w:t>
+      </w:r>
+    </w:p>
+    <w:p>
+      <w:pPr>
+        <w:pStyle w:val="Normal"/>
+        <w:jc w:val="both"/>
+        <w:rPr/>
+      </w:pPr>
+      <w:r>
+        <w:rPr/>
+        <w:t xml:space="preserve">         </w:t>
+      </w:r>
+      <w:r>
+        <w:rPr/>
+        <w:t>Teacher("Name","Gender","Address","Age","Empid","Name","Qualification","Salary","Teacherid","Department","Subject");</w:t>
+      </w:r>
+    </w:p>
+    <w:p>
+      <w:pPr>
+        <w:pStyle w:val="Normal"/>
+        <w:jc w:val="both"/>
+        <w:rPr/>
+      </w:pPr>
+      <w:r>
+        <w:rPr/>
+        <w:t xml:space="preserve">         </w:t>
+      </w:r>
+      <w:r>
+        <w:rPr/>
+        <w:t>T[i].read();</w:t>
+      </w:r>
+    </w:p>
+    <w:p>
+      <w:pPr>
+        <w:pStyle w:val="Normal"/>
+        <w:jc w:val="both"/>
+        <w:rPr/>
+      </w:pPr>
+      <w:r>
+        <w:rPr/>
+        <w:t xml:space="preserve">     </w:t>
+      </w:r>
+      <w:r>
+        <w:rPr/>
+        <w:t>}</w:t>
+      </w:r>
+    </w:p>
+    <w:p>
+      <w:pPr>
+        <w:pStyle w:val="Normal"/>
+        <w:jc w:val="both"/>
+        <w:rPr/>
+      </w:pPr>
+      <w:r>
+        <w:rPr/>
+        <w:t xml:space="preserve">     </w:t>
+      </w:r>
+      <w:r>
+        <w:rPr/>
+        <w:t>for(i=0;i&lt;n;i++){</w:t>
+      </w:r>
+    </w:p>
+    <w:p>
+      <w:pPr>
+        <w:pStyle w:val="Normal"/>
+        <w:jc w:val="both"/>
+        <w:rPr/>
+      </w:pPr>
+      <w:r>
+        <w:rPr/>
         <w:t xml:space="preserve">        </w:t>
       </w:r>
-    </w:p>
-    <w:p>
-      <w:pPr>
-        <w:pStyle w:val="Normal"/>
-        <w:rPr>
-          <w:rFonts w:ascii="aakar" w:hAnsi="aakar"/>
-        </w:rPr>
-      </w:pPr>
-      <w:r>
-        <w:rPr/>
-      </w:r>
-    </w:p>
-    <w:p>
-      <w:pPr>
-        <w:pStyle w:val="Normal"/>
-        <w:rPr>
-          <w:rFonts w:ascii="aakar" w:hAnsi="aakar"/>
-        </w:rPr>
-      </w:pPr>
-      <w:r>
-        <w:rPr/>
-      </w:r>
-    </w:p>
-    <w:p>
-      <w:pPr>
-        <w:pStyle w:val="Normal"/>
-        <w:rPr>
-          <w:rFonts w:ascii="aakar" w:hAnsi="aakar"/>
-        </w:rPr>
-      </w:pPr>
-      <w:r>
-        <w:rPr/>
-      </w:r>
-    </w:p>
-    <w:p>
-      <w:pPr>
-        <w:pStyle w:val="Normal"/>
-        <w:rPr>
-          <w:rFonts w:ascii="aakar" w:hAnsi="aakar"/>
-        </w:rPr>
-      </w:pPr>
-      <w:r>
-        <w:rPr/>
-      </w:r>
-    </w:p>
-    <w:p>
-      <w:pPr>
-        <w:pStyle w:val="Normal"/>
-        <w:rPr>
-          <w:rFonts w:ascii="aakar" w:hAnsi="aakar"/>
-        </w:rPr>
-      </w:pPr>
-      <w:r>
-        <w:rPr/>
-      </w:r>
-    </w:p>
-    <w:p>
-      <w:pPr>
-        <w:pStyle w:val="Normal"/>
-        <w:rPr>
-          <w:rFonts w:ascii="aakar" w:hAnsi="aakar"/>
-        </w:rPr>
-      </w:pPr>
-      <w:r>
-        <w:rPr/>
-      </w:r>
-    </w:p>
-    <w:p>
-      <w:pPr>
-        <w:pStyle w:val="Normal"/>
-        <w:rPr>
-          <w:rFonts w:ascii="aakar" w:hAnsi="aakar"/>
-        </w:rPr>
-      </w:pPr>
-      <w:r>
-        <w:rPr/>
-      </w:r>
-    </w:p>
-    <w:p>
-      <w:pPr>
-        <w:pStyle w:val="Normal"/>
-        <w:rPr>
-          <w:rFonts w:ascii="aakar" w:hAnsi="aakar"/>
-        </w:rPr>
-      </w:pPr>
-      <w:r>
-        <w:rPr/>
-      </w:r>
-    </w:p>
-    <w:p>
-      <w:pPr>
-        <w:pStyle w:val="Normal"/>
-        <w:rPr>
-          <w:rFonts w:ascii="aakar" w:hAnsi="aakar"/>
-        </w:rPr>
-      </w:pPr>
-      <w:r>
-        <w:rPr/>
-      </w:r>
-    </w:p>
-    <w:p>
-      <w:pPr>
-        <w:pStyle w:val="Normal"/>
-        <w:rPr>
-          <w:rFonts w:ascii="aakar" w:hAnsi="aakar"/>
-        </w:rPr>
-      </w:pPr>
-      <w:r>
-        <w:rPr/>
-      </w:r>
-    </w:p>
-    <w:p>
-      <w:pPr>
-        <w:pStyle w:val="Normal"/>
-        <w:rPr>
-          <w:rFonts w:ascii="aakar" w:hAnsi="aakar"/>
-        </w:rPr>
-      </w:pPr>
-      <w:r>
-        <w:rPr/>
-      </w:r>
-    </w:p>
-    <w:p>
-      <w:pPr>
-        <w:pStyle w:val="Normal"/>
-        <w:rPr>
-          <w:rFonts w:ascii="aakar" w:hAnsi="aakar"/>
-        </w:rPr>
-      </w:pPr>
-      <w:r>
-        <w:rPr/>
-      </w:r>
-    </w:p>
-    <w:p>
-      <w:pPr>
-        <w:pStyle w:val="Normal"/>
-        <w:rPr>
-          <w:rFonts w:ascii="aakar" w:hAnsi="aakar"/>
-        </w:rPr>
-      </w:pPr>
-      <w:r>
-        <w:rPr/>
-      </w:r>
-    </w:p>
-    <w:p>
-      <w:pPr>
-        <w:pStyle w:val="Normal"/>
-        <w:rPr>
-          <w:rFonts w:ascii="aakar" w:hAnsi="aakar"/>
-        </w:rPr>
-      </w:pPr>
-      <w:r>
-        <w:rPr/>
-      </w:r>
-    </w:p>
-    <w:p>
-      <w:pPr>
-        <w:pStyle w:val="Normal"/>
-        <w:rPr>
-          <w:rFonts w:ascii="aakar" w:hAnsi="aakar"/>
-        </w:rPr>
-      </w:pPr>
-      <w:r>
-        <w:rPr/>
-      </w:r>
-    </w:p>
-    <w:p>
-      <w:pPr>
-        <w:pStyle w:val="Normal"/>
-        <w:rPr>
-          <w:rFonts w:ascii="aakar" w:hAnsi="aakar"/>
-        </w:rPr>
-      </w:pPr>
-      <w:r>
-        <w:rPr/>
-      </w:r>
-    </w:p>
-    <w:p>
-      <w:pPr>
-        <w:pStyle w:val="Normal"/>
-        <w:rPr>
-          <w:rFonts w:ascii="aakar" w:hAnsi="aakar"/>
-        </w:rPr>
-      </w:pPr>
-      <w:r>
-        <w:rPr/>
-      </w:r>
-    </w:p>
-    <w:p>
-      <w:pPr>
-        <w:pStyle w:val="Normal"/>
-        <w:rPr>
-          <w:rFonts w:ascii="aakar" w:hAnsi="aakar"/>
-        </w:rPr>
-      </w:pPr>
-      <w:r>
-        <w:rPr/>
-      </w:r>
-    </w:p>
-    <w:p>
-      <w:pPr>
-        <w:pStyle w:val="Normal"/>
-        <w:rPr>
-          <w:rFonts w:ascii="aakar" w:hAnsi="aakar"/>
-        </w:rPr>
-      </w:pPr>
-      <w:r>
-        <w:rPr/>
-      </w:r>
-    </w:p>
-    <w:p>
-      <w:pPr>
-        <w:pStyle w:val="Normal"/>
-        <w:rPr>
-          <w:rFonts w:ascii="aakar" w:hAnsi="aakar"/>
-        </w:rPr>
-      </w:pPr>
-      <w:r>
-        <w:rPr/>
-      </w:r>
-    </w:p>
-    <w:p>
-      <w:pPr>
-        <w:pStyle w:val="Normal"/>
-        <w:rPr>
-          <w:rFonts w:ascii="aakar" w:hAnsi="aakar"/>
-        </w:rPr>
-      </w:pPr>
-      <w:r>
-        <w:rPr/>
-      </w:r>
-    </w:p>
-    <w:p>
-      <w:pPr>
-        <w:pStyle w:val="Normal"/>
-        <w:rPr>
-          <w:rFonts w:ascii="aakar" w:hAnsi="aakar"/>
-        </w:rPr>
-      </w:pPr>
-      <w:r>
-        <w:rPr/>
-      </w:r>
-    </w:p>
-    <w:p>
-      <w:pPr>
-        <w:pStyle w:val="Normal"/>
-        <w:rPr>
-          <w:rFonts w:ascii="aakar" w:hAnsi="aakar"/>
-        </w:rPr>
-      </w:pPr>
-      <w:r>
-        <w:rPr/>
-      </w:r>
-    </w:p>
-    <w:p>
-      <w:pPr>
-        <w:pStyle w:val="Normal"/>
-        <w:rPr>
-          <w:rFonts w:ascii="aakar" w:hAnsi="aakar"/>
-        </w:rPr>
-      </w:pPr>
-      <w:r>
-        <w:rPr/>
-      </w:r>
-    </w:p>
-    <w:p>
-      <w:pPr>
-        <w:pStyle w:val="Normal"/>
-        <w:rPr>
-          <w:rFonts w:ascii="aakar" w:hAnsi="aakar"/>
-        </w:rPr>
-      </w:pPr>
-      <w:r>
-        <w:rPr/>
-      </w:r>
-    </w:p>
-    <w:p>
-      <w:pPr>
-        <w:pStyle w:val="Normal"/>
-        <w:rPr>
-          <w:rFonts w:ascii="aakar" w:hAnsi="aakar"/>
-        </w:rPr>
-      </w:pPr>
-      <w:r>
-        <w:rPr/>
-      </w:r>
-    </w:p>
-    <w:p>
-      <w:pPr>
-        <w:pStyle w:val="Normal"/>
-        <w:rPr>
-          <w:rFonts w:ascii="aakar" w:hAnsi="aakar"/>
-        </w:rPr>
-      </w:pPr>
-      <w:r>
-        <w:rPr/>
-      </w:r>
-    </w:p>
-    <w:p>
-      <w:pPr>
-        <w:pStyle w:val="Normal"/>
-        <w:rPr>
-          <w:rFonts w:ascii="aakar" w:hAnsi="aakar"/>
-        </w:rPr>
-      </w:pPr>
-      <w:r>
-        <w:rPr/>
-      </w:r>
-    </w:p>
-    <w:p>
-      <w:pPr>
-        <w:pStyle w:val="Normal"/>
-        <w:rPr>
-          <w:rFonts w:ascii="aakar" w:hAnsi="aakar"/>
-        </w:rPr>
-      </w:pPr>
-      <w:r>
-        <w:rPr/>
-      </w:r>
-    </w:p>
-    <w:p>
-      <w:pPr>
-        <w:pStyle w:val="Normal"/>
-        <w:rPr>
-          <w:rFonts w:ascii="aakar" w:hAnsi="aakar"/>
-        </w:rPr>
-      </w:pPr>
-      <w:r>
-        <w:rPr/>
-      </w:r>
-    </w:p>
-    <w:p>
-      <w:pPr>
-        <w:pStyle w:val="Normal"/>
-        <w:rPr>
-          <w:rFonts w:ascii="aakar" w:hAnsi="aakar"/>
-        </w:rPr>
-      </w:pPr>
-      <w:r>
-        <w:rPr/>
-      </w:r>
-    </w:p>
-    <w:p>
-      <w:pPr>
-        <w:pStyle w:val="Normal"/>
-        <w:rPr>
-          <w:rFonts w:ascii="aakar" w:hAnsi="aakar"/>
-        </w:rPr>
-      </w:pPr>
-      <w:r>
-        <w:rPr/>
-      </w:r>
-    </w:p>
-    <w:p>
-      <w:pPr>
-        <w:pStyle w:val="Normal"/>
-        <w:rPr>
-          <w:rFonts w:ascii="aakar" w:hAnsi="aakar"/>
-        </w:rPr>
-      </w:pPr>
-      <w:r>
-        <w:rPr/>
-      </w:r>
-    </w:p>
-    <w:p>
-      <w:pPr>
-        <w:pStyle w:val="Normal"/>
-        <w:rPr>
-          <w:rFonts w:ascii="aakar" w:hAnsi="aakar"/>
-        </w:rPr>
-      </w:pPr>
-      <w:r>
-        <w:rPr/>
-      </w:r>
-    </w:p>
-    <w:p>
-      <w:pPr>
-        <w:pStyle w:val="Normal"/>
-        <w:rPr>
-          <w:rFonts w:ascii="aakar" w:hAnsi="aakar"/>
-        </w:rPr>
-      </w:pPr>
-      <w:r>
-        <w:rPr/>
-      </w:r>
-    </w:p>
-    <w:p>
-      <w:pPr>
-        <w:pStyle w:val="Normal"/>
-        <w:rPr>
-          <w:rFonts w:ascii="aakar" w:hAnsi="aakar"/>
-        </w:rPr>
-      </w:pPr>
-      <w:r>
-        <w:rPr/>
-      </w:r>
-    </w:p>
-    <w:p>
-      <w:pPr>
-        <w:pStyle w:val="Normal"/>
-        <w:rPr>
-          <w:rFonts w:ascii="aakar" w:hAnsi="aakar"/>
-        </w:rPr>
-      </w:pPr>
-      <w:r>
-        <w:rPr/>
-      </w:r>
-    </w:p>
-    <w:p>
-      <w:pPr>
-        <w:pStyle w:val="Normal"/>
-        <w:rPr>
-          <w:rFonts w:ascii="aakar" w:hAnsi="aakar"/>
-        </w:rPr>
-      </w:pPr>
-      <w:r>
-        <w:rPr/>
-      </w:r>
-    </w:p>
-    <w:p>
-      <w:pPr>
-        <w:pStyle w:val="Normal"/>
-        <w:rPr>
-          <w:rFonts w:ascii="aakar" w:hAnsi="aakar"/>
-        </w:rPr>
-      </w:pPr>
-      <w:r>
-        <w:rPr/>
-      </w:r>
-    </w:p>
-    <w:p>
-      <w:pPr>
-        <w:pStyle w:val="Normal"/>
-        <w:rPr>
-          <w:rFonts w:ascii="aakar" w:hAnsi="aakar"/>
-        </w:rPr>
-      </w:pPr>
-      <w:r>
-        <w:rPr/>
-      </w:r>
-    </w:p>
-    <w:p>
-      <w:pPr>
-        <w:pStyle w:val="Normal"/>
-        <w:rPr>
-          <w:rFonts w:ascii="aakar" w:hAnsi="aakar"/>
-        </w:rPr>
-      </w:pPr>
-      <w:r>
-        <w:rPr/>
-      </w:r>
-    </w:p>
-    <w:p>
-      <w:pPr>
-        <w:pStyle w:val="Normal"/>
-        <w:rPr>
-          <w:rFonts w:ascii="aakar" w:hAnsi="aakar"/>
-        </w:rPr>
-      </w:pPr>
-      <w:r>
-        <w:rPr/>
-      </w:r>
-    </w:p>
-    <w:p>
-      <w:pPr>
-        <w:pStyle w:val="Normal"/>
-        <w:rPr>
-          <w:rFonts w:ascii="aakar" w:hAnsi="aakar"/>
-        </w:rPr>
-      </w:pPr>
-      <w:r>
-        <w:rPr/>
-      </w:r>
-    </w:p>
-    <w:p>
-      <w:pPr>
-        <w:pStyle w:val="Normal"/>
-        <w:rPr>
-          <w:rFonts w:ascii="aakar" w:hAnsi="aakar"/>
-        </w:rPr>
-      </w:pPr>
-      <w:r>
-        <w:rPr/>
-      </w:r>
-    </w:p>
-    <w:p>
-      <w:pPr>
-        <w:pStyle w:val="Normal"/>
-        <w:jc w:val="both"/>
-        <w:rPr/>
-      </w:pPr>
-      <w:r>
-        <w:rPr/>
-        <w:t>3) Create a class ‘Person’ with data members Name, Gender, Address, Age and a constructor to initialize the data members and another class ‘Employee’ that inherits the properties of class Person and also contains its own data members like Empid, Company_name, Qualification, Salary and its own constructor. Create another class ‘Teacher’ that inherits the properties of class Employee and contains its own data members like Subject, Department, Teacherid and also contain constructors and methods to display the data members. Use array of objects to display details of N teachers.</w:t>
-      </w:r>
-    </w:p>
-    <w:p>
-      <w:pPr>
-        <w:pStyle w:val="Normal"/>
-        <w:jc w:val="both"/>
-        <w:rPr/>
-      </w:pPr>
-      <w:r>
-        <w:rPr/>
-      </w:r>
-    </w:p>
-    <w:p>
-      <w:pPr>
-        <w:pStyle w:val="Normal"/>
-        <w:jc w:val="both"/>
-        <w:rPr/>
-      </w:pPr>
-      <w:r>
-        <w:rPr/>
-        <w:t>Code:</w:t>
-      </w:r>
-    </w:p>
-    <w:p>
-      <w:pPr>
-        <w:pStyle w:val="Normal"/>
-        <w:jc w:val="both"/>
-        <w:rPr/>
-      </w:pPr>
-      <w:r>
-        <w:rPr/>
-        <w:t>import java.util.*;</w:t>
-      </w:r>
-    </w:p>
-    <w:p>
-      <w:pPr>
-        <w:pStyle w:val="Normal"/>
-        <w:jc w:val="both"/>
-        <w:rPr/>
-      </w:pPr>
-      <w:r>
-        <w:rPr/>
-        <w:t>class Person{</w:t>
+      <w:r>
+        <w:rPr/>
+        <w:t>T[i].display();</w:t>
+      </w:r>
+    </w:p>
+    <w:p>
+      <w:pPr>
+        <w:pStyle w:val="Normal"/>
+        <w:jc w:val="both"/>
+        <w:rPr/>
+      </w:pPr>
+      <w:r>
+        <w:rPr/>
+        <w:t xml:space="preserve">     </w:t>
+      </w:r>
+      <w:r>
+        <w:rPr/>
+        <w:t>}</w:t>
       </w:r>
     </w:p>
     <w:p>
@@ -10737,141 +12226,6 @@
       </w:r>
       <w:r>
         <w:rPr/>
-        <w:t>String Name;</w:t>
-      </w:r>
-    </w:p>
-    <w:p>
-      <w:pPr>
-        <w:pStyle w:val="Normal"/>
-        <w:jc w:val="both"/>
-        <w:rPr/>
-      </w:pPr>
-      <w:r>
-        <w:rPr/>
-        <w:t xml:space="preserve">  </w:t>
-      </w:r>
-      <w:r>
-        <w:rPr/>
-        <w:t>String Gender;</w:t>
-      </w:r>
-    </w:p>
-    <w:p>
-      <w:pPr>
-        <w:pStyle w:val="Normal"/>
-        <w:jc w:val="both"/>
-        <w:rPr/>
-      </w:pPr>
-      <w:r>
-        <w:rPr/>
-        <w:t xml:space="preserve">  </w:t>
-      </w:r>
-      <w:r>
-        <w:rPr/>
-        <w:t>String Address;</w:t>
-      </w:r>
-    </w:p>
-    <w:p>
-      <w:pPr>
-        <w:pStyle w:val="Normal"/>
-        <w:jc w:val="both"/>
-        <w:rPr/>
-      </w:pPr>
-      <w:r>
-        <w:rPr/>
-        <w:t xml:space="preserve">  </w:t>
-      </w:r>
-      <w:r>
-        <w:rPr/>
-        <w:t>String Age;</w:t>
-      </w:r>
-    </w:p>
-    <w:p>
-      <w:pPr>
-        <w:pStyle w:val="Normal"/>
-        <w:jc w:val="both"/>
-        <w:rPr/>
-      </w:pPr>
-      <w:r>
-        <w:rPr/>
-        <w:t xml:space="preserve">  </w:t>
-      </w:r>
-      <w:r>
-        <w:rPr/>
-        <w:t>public Person(String Name,String Gender,String Address,String Age){</w:t>
-      </w:r>
-    </w:p>
-    <w:p>
-      <w:pPr>
-        <w:pStyle w:val="Normal"/>
-        <w:jc w:val="both"/>
-        <w:rPr/>
-      </w:pPr>
-      <w:r>
-        <w:rPr/>
-        <w:t xml:space="preserve">    </w:t>
-      </w:r>
-      <w:r>
-        <w:rPr/>
-        <w:t>this.Name=Name;</w:t>
-      </w:r>
-    </w:p>
-    <w:p>
-      <w:pPr>
-        <w:pStyle w:val="Normal"/>
-        <w:jc w:val="both"/>
-        <w:rPr/>
-      </w:pPr>
-      <w:r>
-        <w:rPr/>
-        <w:t xml:space="preserve">    </w:t>
-      </w:r>
-      <w:r>
-        <w:rPr/>
-        <w:t>this.Gender=Gender;</w:t>
-      </w:r>
-    </w:p>
-    <w:p>
-      <w:pPr>
-        <w:pStyle w:val="Normal"/>
-        <w:jc w:val="both"/>
-        <w:rPr/>
-      </w:pPr>
-      <w:r>
-        <w:rPr/>
-        <w:t xml:space="preserve">    </w:t>
-      </w:r>
-      <w:r>
-        <w:rPr/>
-        <w:t>this.Address=Address;</w:t>
-      </w:r>
-    </w:p>
-    <w:p>
-      <w:pPr>
-        <w:pStyle w:val="Normal"/>
-        <w:jc w:val="both"/>
-        <w:rPr/>
-      </w:pPr>
-      <w:r>
-        <w:rPr/>
-        <w:t xml:space="preserve">    </w:t>
-      </w:r>
-      <w:r>
-        <w:rPr/>
-        <w:t>this.Age=Age;</w:t>
-      </w:r>
-    </w:p>
-    <w:p>
-      <w:pPr>
-        <w:pStyle w:val="Normal"/>
-        <w:jc w:val="both"/>
-        <w:rPr/>
-      </w:pPr>
-      <w:r>
-        <w:rPr/>
-        <w:t xml:space="preserve">  </w:t>
-      </w:r>
-      <w:r>
-        <w:rPr/>
         <w:t>}</w:t>
       </w:r>
     </w:p>
@@ -10894,1268 +12248,6 @@
       </w:pPr>
       <w:r>
         <w:rPr/>
-        <w:t>class Employee extends Person {</w:t>
-      </w:r>
-    </w:p>
-    <w:p>
-      <w:pPr>
-        <w:pStyle w:val="Normal"/>
-        <w:jc w:val="both"/>
-        <w:rPr/>
-      </w:pPr>
-      <w:r>
-        <w:rPr/>
-        <w:t xml:space="preserve">   </w:t>
-      </w:r>
-      <w:r>
-        <w:rPr/>
-        <w:t>String Empid;</w:t>
-      </w:r>
-    </w:p>
-    <w:p>
-      <w:pPr>
-        <w:pStyle w:val="Normal"/>
-        <w:jc w:val="both"/>
-        <w:rPr/>
-      </w:pPr>
-      <w:r>
-        <w:rPr/>
-        <w:t xml:space="preserve">   </w:t>
-      </w:r>
-      <w:r>
-        <w:rPr/>
-        <w:t>String Company_Name;</w:t>
-      </w:r>
-    </w:p>
-    <w:p>
-      <w:pPr>
-        <w:pStyle w:val="Normal"/>
-        <w:jc w:val="both"/>
-        <w:rPr/>
-      </w:pPr>
-      <w:r>
-        <w:rPr/>
-        <w:t xml:space="preserve">   </w:t>
-      </w:r>
-      <w:r>
-        <w:rPr/>
-        <w:t>String Qualification;</w:t>
-      </w:r>
-    </w:p>
-    <w:p>
-      <w:pPr>
-        <w:pStyle w:val="Normal"/>
-        <w:jc w:val="both"/>
-        <w:rPr/>
-      </w:pPr>
-      <w:r>
-        <w:rPr/>
-        <w:t xml:space="preserve">   </w:t>
-      </w:r>
-      <w:r>
-        <w:rPr/>
-        <w:t>String Salary;</w:t>
-      </w:r>
-    </w:p>
-    <w:p>
-      <w:pPr>
-        <w:pStyle w:val="Normal"/>
-        <w:jc w:val="both"/>
-        <w:rPr/>
-      </w:pPr>
-      <w:r>
-        <w:rPr/>
-        <w:t xml:space="preserve">   </w:t>
-      </w:r>
-      <w:r>
-        <w:rPr/>
-        <w:t>public Employee(String Name,String Gender,String Address,String Age ,String Empid,String Company_Name, String Qualification,String Salary){</w:t>
-      </w:r>
-    </w:p>
-    <w:p>
-      <w:pPr>
-        <w:pStyle w:val="Normal"/>
-        <w:jc w:val="both"/>
-        <w:rPr/>
-      </w:pPr>
-      <w:r>
-        <w:rPr/>
-        <w:t xml:space="preserve">      </w:t>
-      </w:r>
-      <w:r>
-        <w:rPr/>
-        <w:t>super(Name,Gender,Address,Age);</w:t>
-      </w:r>
-    </w:p>
-    <w:p>
-      <w:pPr>
-        <w:pStyle w:val="Normal"/>
-        <w:jc w:val="both"/>
-        <w:rPr/>
-      </w:pPr>
-      <w:r>
-        <w:rPr/>
-        <w:t xml:space="preserve">      </w:t>
-      </w:r>
-      <w:r>
-        <w:rPr/>
-        <w:t>this.Empid= Empid;</w:t>
-      </w:r>
-    </w:p>
-    <w:p>
-      <w:pPr>
-        <w:pStyle w:val="Normal"/>
-        <w:jc w:val="both"/>
-        <w:rPr/>
-      </w:pPr>
-      <w:r>
-        <w:rPr/>
-        <w:t xml:space="preserve">      </w:t>
-      </w:r>
-      <w:r>
-        <w:rPr/>
-        <w:t>this.Company_Name=Company_Name;</w:t>
-      </w:r>
-    </w:p>
-    <w:p>
-      <w:pPr>
-        <w:pStyle w:val="Normal"/>
-        <w:jc w:val="both"/>
-        <w:rPr/>
-      </w:pPr>
-      <w:r>
-        <w:rPr/>
-        <w:t xml:space="preserve">      </w:t>
-      </w:r>
-      <w:r>
-        <w:rPr/>
-        <w:t>this.Qualification=Qualification;</w:t>
-      </w:r>
-    </w:p>
-    <w:p>
-      <w:pPr>
-        <w:pStyle w:val="Normal"/>
-        <w:jc w:val="both"/>
-        <w:rPr/>
-      </w:pPr>
-      <w:r>
-        <w:rPr/>
-        <w:t xml:space="preserve">      </w:t>
-      </w:r>
-      <w:r>
-        <w:rPr/>
-        <w:t>this.Salary=Salary;</w:t>
-      </w:r>
-    </w:p>
-    <w:p>
-      <w:pPr>
-        <w:pStyle w:val="Normal"/>
-        <w:jc w:val="both"/>
-        <w:rPr/>
-      </w:pPr>
-      <w:r>
-        <w:rPr/>
-        <w:t xml:space="preserve">    </w:t>
-      </w:r>
-      <w:r>
-        <w:rPr/>
-        <w:t>}</w:t>
-      </w:r>
-    </w:p>
-    <w:p>
-      <w:pPr>
-        <w:pStyle w:val="Normal"/>
-        <w:jc w:val="both"/>
-        <w:rPr/>
-      </w:pPr>
-      <w:r>
-        <w:rPr/>
-        <w:t>}</w:t>
-      </w:r>
-    </w:p>
-    <w:p>
-      <w:pPr>
-        <w:pStyle w:val="Normal"/>
-        <w:jc w:val="both"/>
-        <w:rPr/>
-      </w:pPr>
-      <w:r>
-        <w:rPr/>
-        <w:t>class Teacher extends Employee{</w:t>
-      </w:r>
-    </w:p>
-    <w:p>
-      <w:pPr>
-        <w:pStyle w:val="Normal"/>
-        <w:jc w:val="both"/>
-        <w:rPr/>
-      </w:pPr>
-      <w:r>
-        <w:rPr/>
-        <w:t xml:space="preserve">     </w:t>
-      </w:r>
-      <w:r>
-        <w:rPr/>
-        <w:t>String Teacherid;</w:t>
-      </w:r>
-    </w:p>
-    <w:p>
-      <w:pPr>
-        <w:pStyle w:val="Normal"/>
-        <w:jc w:val="both"/>
-        <w:rPr/>
-      </w:pPr>
-      <w:r>
-        <w:rPr/>
-        <w:t xml:space="preserve">     </w:t>
-      </w:r>
-      <w:r>
-        <w:rPr/>
-        <w:t>String Department;</w:t>
-      </w:r>
-    </w:p>
-    <w:p>
-      <w:pPr>
-        <w:pStyle w:val="Normal"/>
-        <w:jc w:val="both"/>
-        <w:rPr/>
-      </w:pPr>
-      <w:r>
-        <w:rPr/>
-        <w:t xml:space="preserve">     </w:t>
-      </w:r>
-      <w:r>
-        <w:rPr/>
-        <w:t>String Subject;</w:t>
-      </w:r>
-    </w:p>
-    <w:p>
-      <w:pPr>
-        <w:pStyle w:val="Normal"/>
-        <w:jc w:val="both"/>
-        <w:rPr/>
-      </w:pPr>
-      <w:r>
-        <w:rPr/>
-        <w:t xml:space="preserve">     </w:t>
-      </w:r>
-      <w:r>
-        <w:rPr/>
-        <w:t>public Teacher(String Name,String Gender,String Address,String Age,String Empid,String Company_Name,String Qualification,String Salary,String Teacherid,String Department,String Subject){</w:t>
-      </w:r>
-    </w:p>
-    <w:p>
-      <w:pPr>
-        <w:pStyle w:val="Normal"/>
-        <w:jc w:val="both"/>
-        <w:rPr/>
-      </w:pPr>
-      <w:r>
-        <w:rPr/>
-        <w:t xml:space="preserve">     </w:t>
-      </w:r>
-      <w:r>
-        <w:rPr/>
-        <w:t>super(Name,Gender,Address,Age,Empid,Name,Qualification, Salary);</w:t>
-      </w:r>
-    </w:p>
-    <w:p>
-      <w:pPr>
-        <w:pStyle w:val="Normal"/>
-        <w:jc w:val="both"/>
-        <w:rPr/>
-      </w:pPr>
-      <w:r>
-        <w:rPr/>
-        <w:t xml:space="preserve">     </w:t>
-      </w:r>
-      <w:r>
-        <w:rPr/>
-        <w:t>this.Teacherid=Teacherid;</w:t>
-      </w:r>
-    </w:p>
-    <w:p>
-      <w:pPr>
-        <w:pStyle w:val="Normal"/>
-        <w:jc w:val="both"/>
-        <w:rPr/>
-      </w:pPr>
-      <w:r>
-        <w:rPr/>
-        <w:t xml:space="preserve">     </w:t>
-      </w:r>
-      <w:r>
-        <w:rPr/>
-        <w:t>this.Department=Department;</w:t>
-      </w:r>
-    </w:p>
-    <w:p>
-      <w:pPr>
-        <w:pStyle w:val="Normal"/>
-        <w:jc w:val="both"/>
-        <w:rPr/>
-      </w:pPr>
-      <w:r>
-        <w:rPr/>
-        <w:t xml:space="preserve">     </w:t>
-      </w:r>
-      <w:r>
-        <w:rPr/>
-        <w:t>this.Subject=Subject;</w:t>
-      </w:r>
-    </w:p>
-    <w:p>
-      <w:pPr>
-        <w:pStyle w:val="Normal"/>
-        <w:jc w:val="both"/>
-        <w:rPr/>
-      </w:pPr>
-      <w:r>
-        <w:rPr/>
-        <w:t xml:space="preserve">     </w:t>
-      </w:r>
-      <w:r>
-        <w:rPr/>
-        <w:t>}</w:t>
-      </w:r>
-    </w:p>
-    <w:p>
-      <w:pPr>
-        <w:pStyle w:val="Normal"/>
-        <w:jc w:val="both"/>
-        <w:rPr/>
-      </w:pPr>
-      <w:r>
-        <w:rPr/>
-        <w:t xml:space="preserve">     </w:t>
-      </w:r>
-      <w:r>
-        <w:rPr/>
-        <w:t>public void read(){</w:t>
-      </w:r>
-    </w:p>
-    <w:p>
-      <w:pPr>
-        <w:pStyle w:val="Normal"/>
-        <w:jc w:val="both"/>
-        <w:rPr/>
-      </w:pPr>
-      <w:r>
-        <w:rPr/>
-        <w:t xml:space="preserve">     </w:t>
-      </w:r>
-      <w:r>
-        <w:rPr/>
-        <w:t>Scanner in =new Scanner(System.in);</w:t>
-      </w:r>
-    </w:p>
-    <w:p>
-      <w:pPr>
-        <w:pStyle w:val="Normal"/>
-        <w:jc w:val="both"/>
-        <w:rPr/>
-      </w:pPr>
-      <w:r>
-        <w:rPr/>
-        <w:t xml:space="preserve">     </w:t>
-      </w:r>
-      <w:r>
-        <w:rPr/>
-        <w:t>System.out.println("enter the Name=");</w:t>
-      </w:r>
-    </w:p>
-    <w:p>
-      <w:pPr>
-        <w:pStyle w:val="Normal"/>
-        <w:jc w:val="both"/>
-        <w:rPr/>
-      </w:pPr>
-      <w:r>
-        <w:rPr/>
-        <w:t xml:space="preserve">     </w:t>
-      </w:r>
-      <w:r>
-        <w:rPr/>
-        <w:t>Name=in.nextLine();</w:t>
-      </w:r>
-    </w:p>
-    <w:p>
-      <w:pPr>
-        <w:pStyle w:val="Normal"/>
-        <w:jc w:val="both"/>
-        <w:rPr/>
-      </w:pPr>
-      <w:r>
-        <w:rPr/>
-        <w:t xml:space="preserve">     </w:t>
-      </w:r>
-      <w:r>
-        <w:rPr/>
-        <w:t>System.out.println("enter the Gender=");</w:t>
-      </w:r>
-    </w:p>
-    <w:p>
-      <w:pPr>
-        <w:pStyle w:val="Normal"/>
-        <w:jc w:val="both"/>
-        <w:rPr/>
-      </w:pPr>
-      <w:r>
-        <w:rPr/>
-        <w:t xml:space="preserve">     </w:t>
-      </w:r>
-      <w:r>
-        <w:rPr/>
-        <w:t>Gender=in.nextLine();</w:t>
-      </w:r>
-    </w:p>
-    <w:p>
-      <w:pPr>
-        <w:pStyle w:val="Normal"/>
-        <w:jc w:val="both"/>
-        <w:rPr/>
-      </w:pPr>
-      <w:r>
-        <w:rPr/>
-        <w:t xml:space="preserve">     </w:t>
-      </w:r>
-      <w:r>
-        <w:rPr/>
-        <w:t>System.out.println("enter the Address=");</w:t>
-      </w:r>
-    </w:p>
-    <w:p>
-      <w:pPr>
-        <w:pStyle w:val="Normal"/>
-        <w:jc w:val="both"/>
-        <w:rPr/>
-      </w:pPr>
-      <w:r>
-        <w:rPr/>
-        <w:t xml:space="preserve">     </w:t>
-      </w:r>
-      <w:r>
-        <w:rPr/>
-        <w:t>Address=in.nextLine();</w:t>
-      </w:r>
-    </w:p>
-    <w:p>
-      <w:pPr>
-        <w:pStyle w:val="Normal"/>
-        <w:jc w:val="both"/>
-        <w:rPr/>
-      </w:pPr>
-      <w:r>
-        <w:rPr/>
-        <w:t xml:space="preserve">     </w:t>
-      </w:r>
-      <w:r>
-        <w:rPr/>
-        <w:t>System.out.println("enter the Age=");</w:t>
-      </w:r>
-    </w:p>
-    <w:p>
-      <w:pPr>
-        <w:pStyle w:val="Normal"/>
-        <w:jc w:val="both"/>
-        <w:rPr/>
-      </w:pPr>
-      <w:r>
-        <w:rPr/>
-        <w:t xml:space="preserve">     </w:t>
-      </w:r>
-      <w:r>
-        <w:rPr/>
-        <w:t>Age=in.nextLine();</w:t>
-      </w:r>
-    </w:p>
-    <w:p>
-      <w:pPr>
-        <w:pStyle w:val="Normal"/>
-        <w:jc w:val="both"/>
-        <w:rPr/>
-      </w:pPr>
-      <w:r>
-        <w:rPr/>
-        <w:t xml:space="preserve">     </w:t>
-      </w:r>
-      <w:r>
-        <w:rPr/>
-        <w:t>System.out.println("enter the Employ id=");</w:t>
-      </w:r>
-    </w:p>
-    <w:p>
-      <w:pPr>
-        <w:pStyle w:val="Normal"/>
-        <w:jc w:val="both"/>
-        <w:rPr/>
-      </w:pPr>
-      <w:r>
-        <w:rPr/>
-        <w:t xml:space="preserve">     </w:t>
-      </w:r>
-      <w:r>
-        <w:rPr/>
-        <w:t>Empid=in.nextLine();</w:t>
-      </w:r>
-    </w:p>
-    <w:p>
-      <w:pPr>
-        <w:pStyle w:val="Normal"/>
-        <w:jc w:val="both"/>
-        <w:rPr/>
-      </w:pPr>
-      <w:r>
-        <w:rPr/>
-        <w:t xml:space="preserve">     </w:t>
-      </w:r>
-      <w:r>
-        <w:rPr/>
-        <w:t>System.out.println("enter the Company Name=");</w:t>
-      </w:r>
-    </w:p>
-    <w:p>
-      <w:pPr>
-        <w:pStyle w:val="Normal"/>
-        <w:jc w:val="both"/>
-        <w:rPr/>
-      </w:pPr>
-      <w:r>
-        <w:rPr/>
-        <w:t xml:space="preserve">     </w:t>
-      </w:r>
-      <w:r>
-        <w:rPr/>
-        <w:t>Company_Name=in.nextLine();</w:t>
-      </w:r>
-    </w:p>
-    <w:p>
-      <w:pPr>
-        <w:pStyle w:val="Normal"/>
-        <w:jc w:val="both"/>
-        <w:rPr/>
-      </w:pPr>
-      <w:r>
-        <w:rPr/>
-        <w:t xml:space="preserve">     </w:t>
-      </w:r>
-      <w:r>
-        <w:rPr/>
-        <w:t>System.out.println("enter the Qualification=");</w:t>
-      </w:r>
-    </w:p>
-    <w:p>
-      <w:pPr>
-        <w:pStyle w:val="Normal"/>
-        <w:jc w:val="both"/>
-        <w:rPr/>
-      </w:pPr>
-      <w:r>
-        <w:rPr/>
-        <w:t xml:space="preserve">     </w:t>
-      </w:r>
-      <w:r>
-        <w:rPr/>
-        <w:t>Qualification=in.nextLine();</w:t>
-      </w:r>
-    </w:p>
-    <w:p>
-      <w:pPr>
-        <w:pStyle w:val="Normal"/>
-        <w:jc w:val="both"/>
-        <w:rPr/>
-      </w:pPr>
-      <w:r>
-        <w:rPr/>
-        <w:t xml:space="preserve">     </w:t>
-      </w:r>
-      <w:r>
-        <w:rPr/>
-        <w:t>System.out.println("enter the Salary=");</w:t>
-      </w:r>
-    </w:p>
-    <w:p>
-      <w:pPr>
-        <w:pStyle w:val="Normal"/>
-        <w:jc w:val="both"/>
-        <w:rPr/>
-      </w:pPr>
-      <w:r>
-        <w:rPr/>
-        <w:t xml:space="preserve">     </w:t>
-      </w:r>
-      <w:r>
-        <w:rPr/>
-        <w:t>Salary=in.nextLine();</w:t>
-      </w:r>
-    </w:p>
-    <w:p>
-      <w:pPr>
-        <w:pStyle w:val="Normal"/>
-        <w:jc w:val="both"/>
-        <w:rPr/>
-      </w:pPr>
-      <w:r>
-        <w:rPr/>
-        <w:t xml:space="preserve">     </w:t>
-      </w:r>
-      <w:r>
-        <w:rPr/>
-        <w:t>System.out.println("enter the Teacher id=");</w:t>
-      </w:r>
-    </w:p>
-    <w:p>
-      <w:pPr>
-        <w:pStyle w:val="Normal"/>
-        <w:jc w:val="both"/>
-        <w:rPr/>
-      </w:pPr>
-      <w:r>
-        <w:rPr/>
-        <w:t xml:space="preserve">     </w:t>
-      </w:r>
-      <w:r>
-        <w:rPr/>
-        <w:t>Teacherid=in.nextLine();</w:t>
-      </w:r>
-    </w:p>
-    <w:p>
-      <w:pPr>
-        <w:pStyle w:val="Normal"/>
-        <w:jc w:val="both"/>
-        <w:rPr/>
-      </w:pPr>
-      <w:r>
-        <w:rPr/>
-        <w:t xml:space="preserve">     </w:t>
-      </w:r>
-      <w:r>
-        <w:rPr/>
-        <w:t>System.out.println("enter the Department=");</w:t>
-      </w:r>
-    </w:p>
-    <w:p>
-      <w:pPr>
-        <w:pStyle w:val="Normal"/>
-        <w:jc w:val="both"/>
-        <w:rPr/>
-      </w:pPr>
-      <w:r>
-        <w:rPr/>
-        <w:t xml:space="preserve">     </w:t>
-      </w:r>
-      <w:r>
-        <w:rPr/>
-        <w:t>Department=in.nextLine();</w:t>
-      </w:r>
-    </w:p>
-    <w:p>
-      <w:pPr>
-        <w:pStyle w:val="Normal"/>
-        <w:jc w:val="both"/>
-        <w:rPr/>
-      </w:pPr>
-      <w:r>
-        <w:rPr/>
-        <w:t xml:space="preserve">     </w:t>
-      </w:r>
-      <w:r>
-        <w:rPr/>
-        <w:t>System.out.println("Enter the Subject=");</w:t>
-      </w:r>
-    </w:p>
-    <w:p>
-      <w:pPr>
-        <w:pStyle w:val="Normal"/>
-        <w:jc w:val="both"/>
-        <w:rPr/>
-      </w:pPr>
-      <w:r>
-        <w:rPr/>
-        <w:t xml:space="preserve">     </w:t>
-      </w:r>
-      <w:r>
-        <w:rPr/>
-        <w:t>Subject=in.nextLine();</w:t>
-      </w:r>
-    </w:p>
-    <w:p>
-      <w:pPr>
-        <w:pStyle w:val="Normal"/>
-        <w:jc w:val="both"/>
-        <w:rPr/>
-      </w:pPr>
-      <w:r>
-        <w:rPr/>
-        <w:t xml:space="preserve">     </w:t>
-      </w:r>
-      <w:r>
-        <w:rPr/>
-        <w:t>}</w:t>
-      </w:r>
-    </w:p>
-    <w:p>
-      <w:pPr>
-        <w:pStyle w:val="Normal"/>
-        <w:jc w:val="both"/>
-        <w:rPr/>
-      </w:pPr>
-      <w:r>
-        <w:rPr/>
-        <w:t xml:space="preserve">     </w:t>
-      </w:r>
-      <w:r>
-        <w:rPr/>
-        <w:t xml:space="preserve">public void display(){ </w:t>
-      </w:r>
-    </w:p>
-    <w:p>
-      <w:pPr>
-        <w:pStyle w:val="Normal"/>
-        <w:jc w:val="both"/>
-        <w:rPr/>
-      </w:pPr>
-      <w:r>
-        <w:rPr/>
-        <w:t xml:space="preserve">     </w:t>
-      </w:r>
-      <w:r>
-        <w:rPr/>
-        <w:t>System.out.println("_______Employee Details_________");</w:t>
-      </w:r>
-    </w:p>
-    <w:p>
-      <w:pPr>
-        <w:pStyle w:val="Normal"/>
-        <w:jc w:val="both"/>
-        <w:rPr/>
-      </w:pPr>
-      <w:r>
-        <w:rPr/>
-        <w:t xml:space="preserve">     </w:t>
-      </w:r>
-      <w:r>
-        <w:rPr/>
-        <w:t>System.out.println("Name="+ Name);</w:t>
-      </w:r>
-    </w:p>
-    <w:p>
-      <w:pPr>
-        <w:pStyle w:val="Normal"/>
-        <w:jc w:val="both"/>
-        <w:rPr/>
-      </w:pPr>
-      <w:r>
-        <w:rPr/>
-        <w:t xml:space="preserve">     </w:t>
-      </w:r>
-      <w:r>
-        <w:rPr/>
-        <w:t>System.out.println("Gender=" + Gender);</w:t>
-      </w:r>
-    </w:p>
-    <w:p>
-      <w:pPr>
-        <w:pStyle w:val="Normal"/>
-        <w:jc w:val="both"/>
-        <w:rPr/>
-      </w:pPr>
-      <w:r>
-        <w:rPr/>
-        <w:t xml:space="preserve">     </w:t>
-      </w:r>
-      <w:r>
-        <w:rPr/>
-        <w:t>System.out.println("Address=" + Address);</w:t>
-      </w:r>
-    </w:p>
-    <w:p>
-      <w:pPr>
-        <w:pStyle w:val="Normal"/>
-        <w:jc w:val="both"/>
-        <w:rPr/>
-      </w:pPr>
-      <w:r>
-        <w:rPr/>
-        <w:t xml:space="preserve">     </w:t>
-      </w:r>
-      <w:r>
-        <w:rPr/>
-        <w:t>System.out.println("Age=" + Age);</w:t>
-      </w:r>
-    </w:p>
-    <w:p>
-      <w:pPr>
-        <w:pStyle w:val="Normal"/>
-        <w:jc w:val="both"/>
-        <w:rPr/>
-      </w:pPr>
-      <w:r>
-        <w:rPr/>
-        <w:t xml:space="preserve">     </w:t>
-      </w:r>
-      <w:r>
-        <w:rPr/>
-        <w:t>System.out.println("Empid=" + Empid);</w:t>
-      </w:r>
-    </w:p>
-    <w:p>
-      <w:pPr>
-        <w:pStyle w:val="Normal"/>
-        <w:jc w:val="both"/>
-        <w:rPr/>
-      </w:pPr>
-      <w:r>
-        <w:rPr/>
-        <w:t xml:space="preserve">     </w:t>
-      </w:r>
-      <w:r>
-        <w:rPr/>
-        <w:t>System.out.println("Company Name=" + Company_Name);</w:t>
-      </w:r>
-    </w:p>
-    <w:p>
-      <w:pPr>
-        <w:pStyle w:val="Normal"/>
-        <w:jc w:val="both"/>
-        <w:rPr/>
-      </w:pPr>
-      <w:r>
-        <w:rPr/>
-        <w:t xml:space="preserve">     </w:t>
-      </w:r>
-      <w:r>
-        <w:rPr/>
-        <w:t>System.out.println("Qualification=" + Qualification);</w:t>
-      </w:r>
-    </w:p>
-    <w:p>
-      <w:pPr>
-        <w:pStyle w:val="Normal"/>
-        <w:jc w:val="both"/>
-        <w:rPr/>
-      </w:pPr>
-      <w:r>
-        <w:rPr/>
-        <w:t xml:space="preserve">     </w:t>
-      </w:r>
-      <w:r>
-        <w:rPr/>
-        <w:t>System.out.println("Salary=" + Salary);</w:t>
-      </w:r>
-    </w:p>
-    <w:p>
-      <w:pPr>
-        <w:pStyle w:val="Normal"/>
-        <w:jc w:val="both"/>
-        <w:rPr/>
-      </w:pPr>
-      <w:r>
-        <w:rPr/>
-        <w:t xml:space="preserve">     </w:t>
-      </w:r>
-      <w:r>
-        <w:rPr/>
-        <w:t>System.out.println("Teacher id=" + Teacherid);</w:t>
-      </w:r>
-    </w:p>
-    <w:p>
-      <w:pPr>
-        <w:pStyle w:val="Normal"/>
-        <w:jc w:val="both"/>
-        <w:rPr/>
-      </w:pPr>
-      <w:r>
-        <w:rPr/>
-        <w:t xml:space="preserve">     </w:t>
-      </w:r>
-      <w:r>
-        <w:rPr/>
-        <w:t>System.out.println("Department=" + Department);</w:t>
-      </w:r>
-    </w:p>
-    <w:p>
-      <w:pPr>
-        <w:pStyle w:val="Normal"/>
-        <w:jc w:val="both"/>
-        <w:rPr/>
-      </w:pPr>
-      <w:r>
-        <w:rPr/>
-        <w:t xml:space="preserve">     </w:t>
-      </w:r>
-      <w:r>
-        <w:rPr/>
-        <w:t>System.out.println("Subject=" + Subject);</w:t>
-      </w:r>
-    </w:p>
-    <w:p>
-      <w:pPr>
-        <w:pStyle w:val="Normal"/>
-        <w:jc w:val="both"/>
-        <w:rPr/>
-      </w:pPr>
-      <w:r>
-        <w:rPr/>
-        <w:t xml:space="preserve">     </w:t>
-      </w:r>
-      <w:r>
-        <w:rPr/>
-        <w:t>System.out.println("+++++++++++++++++++++++++++++++++++++++++++");</w:t>
-      </w:r>
-    </w:p>
-    <w:p>
-      <w:pPr>
-        <w:pStyle w:val="Normal"/>
-        <w:jc w:val="both"/>
-        <w:rPr/>
-      </w:pPr>
-      <w:r>
-        <w:rPr/>
-        <w:t xml:space="preserve">     </w:t>
-      </w:r>
-      <w:r>
-        <w:rPr/>
-        <w:t>}</w:t>
-      </w:r>
-    </w:p>
-    <w:p>
-      <w:pPr>
-        <w:pStyle w:val="Normal"/>
-        <w:jc w:val="both"/>
-        <w:rPr/>
-      </w:pPr>
-      <w:r>
-        <w:rPr/>
-        <w:t>}</w:t>
-      </w:r>
-    </w:p>
-    <w:p>
-      <w:pPr>
-        <w:pStyle w:val="Normal"/>
-        <w:jc w:val="both"/>
-        <w:rPr/>
-      </w:pPr>
-      <w:r>
-        <w:rPr/>
-        <w:t>public class InheritancePerson{</w:t>
-      </w:r>
-    </w:p>
-    <w:p>
-      <w:pPr>
-        <w:pStyle w:val="Normal"/>
-        <w:jc w:val="both"/>
-        <w:rPr/>
-      </w:pPr>
-      <w:r>
-        <w:rPr/>
-        <w:t xml:space="preserve">    </w:t>
-      </w:r>
-      <w:r>
-        <w:rPr/>
-        <w:t>public static void main(String Args[]){</w:t>
-      </w:r>
-    </w:p>
-    <w:p>
-      <w:pPr>
-        <w:pStyle w:val="Normal"/>
-        <w:jc w:val="both"/>
-        <w:rPr/>
-      </w:pPr>
-      <w:r>
-        <w:rPr/>
-        <w:t xml:space="preserve">    </w:t>
-      </w:r>
-    </w:p>
-    <w:p>
-      <w:pPr>
-        <w:pStyle w:val="Normal"/>
-        <w:jc w:val="both"/>
-        <w:rPr/>
-      </w:pPr>
-      <w:r>
-        <w:rPr/>
-        <w:t xml:space="preserve">     </w:t>
-      </w:r>
-      <w:r>
-        <w:rPr/>
-        <w:t>System.out.println("Ashin Siby");</w:t>
-      </w:r>
-    </w:p>
-    <w:p>
-      <w:pPr>
-        <w:pStyle w:val="Normal"/>
-        <w:jc w:val="both"/>
-        <w:rPr/>
-      </w:pPr>
-      <w:r>
-        <w:rPr/>
-        <w:t xml:space="preserve">     </w:t>
-      </w:r>
-      <w:r>
-        <w:rPr/>
-        <w:t>System.out.println("SJC22MCA-2014");</w:t>
-      </w:r>
-    </w:p>
-    <w:p>
-      <w:pPr>
-        <w:pStyle w:val="Normal"/>
-        <w:jc w:val="both"/>
-        <w:rPr/>
-      </w:pPr>
-      <w:r>
-        <w:rPr/>
-        <w:t xml:space="preserve">     </w:t>
-      </w:r>
-      <w:r>
-        <w:rPr/>
-        <w:t>System.out.println("07-06-2023");</w:t>
-      </w:r>
-    </w:p>
-    <w:p>
-      <w:pPr>
-        <w:pStyle w:val="Normal"/>
-        <w:jc w:val="both"/>
-        <w:rPr/>
-      </w:pPr>
-      <w:r>
-        <w:rPr/>
-        <w:t xml:space="preserve">     </w:t>
-      </w:r>
-      <w:r>
-        <w:rPr/>
-        <w:t>System.out.println("20MCA132 , Object Oriented Programming Lab \n\n");</w:t>
-      </w:r>
-    </w:p>
-    <w:p>
-      <w:pPr>
-        <w:pStyle w:val="Normal"/>
-        <w:jc w:val="both"/>
-        <w:rPr/>
-      </w:pPr>
-      <w:r>
-        <w:rPr/>
-        <w:t xml:space="preserve">     </w:t>
-      </w:r>
-      <w:r>
-        <w:rPr/>
-        <w:t>int i,n;</w:t>
-      </w:r>
-    </w:p>
-    <w:p>
-      <w:pPr>
-        <w:pStyle w:val="Normal"/>
-        <w:jc w:val="both"/>
-        <w:rPr/>
-      </w:pPr>
-      <w:r>
-        <w:rPr/>
-        <w:t xml:space="preserve">     </w:t>
-      </w:r>
-      <w:r>
-        <w:rPr/>
-        <w:t>Scanner in =new Scanner(System.in);</w:t>
-      </w:r>
-    </w:p>
-    <w:p>
-      <w:pPr>
-        <w:pStyle w:val="Normal"/>
-        <w:jc w:val="both"/>
-        <w:rPr/>
-      </w:pPr>
-      <w:r>
-        <w:rPr/>
-        <w:t xml:space="preserve">     </w:t>
-      </w:r>
-      <w:r>
-        <w:rPr/>
-        <w:t>System.out.println("Enter the Number of employee=");</w:t>
-      </w:r>
-    </w:p>
-    <w:p>
-      <w:pPr>
-        <w:pStyle w:val="Normal"/>
-        <w:jc w:val="both"/>
-        <w:rPr/>
-      </w:pPr>
-      <w:r>
-        <w:rPr/>
-        <w:t xml:space="preserve">     </w:t>
-      </w:r>
-      <w:r>
-        <w:rPr/>
-        <w:t>n=in.nextInt();</w:t>
-      </w:r>
-    </w:p>
-    <w:p>
-      <w:pPr>
-        <w:pStyle w:val="Normal"/>
-        <w:jc w:val="both"/>
-        <w:rPr/>
-      </w:pPr>
-      <w:r>
-        <w:rPr/>
-        <w:t xml:space="preserve">     </w:t>
-      </w:r>
-      <w:r>
-        <w:rPr/>
-        <w:t>Teacher T[] = new Teacher[n];</w:t>
-      </w:r>
-    </w:p>
-    <w:p>
-      <w:pPr>
-        <w:pStyle w:val="Normal"/>
-        <w:jc w:val="both"/>
-        <w:rPr/>
-      </w:pPr>
-      <w:r>
-        <w:rPr/>
-        <w:t xml:space="preserve">     </w:t>
-      </w:r>
-      <w:r>
-        <w:rPr/>
-        <w:t>for(i=0;i&lt;n;i++){</w:t>
-      </w:r>
-    </w:p>
-    <w:p>
-      <w:pPr>
-        <w:pStyle w:val="Normal"/>
-        <w:jc w:val="both"/>
-        <w:rPr/>
-      </w:pPr>
-      <w:r>
-        <w:rPr/>
-        <w:t xml:space="preserve">         </w:t>
-      </w:r>
-      <w:r>
-        <w:rPr/>
-        <w:t>T[i]=new</w:t>
-      </w:r>
-    </w:p>
-    <w:p>
-      <w:pPr>
-        <w:pStyle w:val="Normal"/>
-        <w:jc w:val="both"/>
-        <w:rPr/>
-      </w:pPr>
-      <w:r>
-        <w:rPr/>
-        <w:t xml:space="preserve">         </w:t>
-      </w:r>
-      <w:r>
-        <w:rPr/>
-        <w:t>Teacher("Name","Gender","Address","Age","Empid","Name","Qualification","Salary","Teacherid","Department","Subject");</w:t>
-      </w:r>
-    </w:p>
-    <w:p>
-      <w:pPr>
-        <w:pStyle w:val="Normal"/>
-        <w:jc w:val="both"/>
-        <w:rPr/>
-      </w:pPr>
-      <w:r>
-        <w:rPr/>
-        <w:t xml:space="preserve">         </w:t>
-      </w:r>
-      <w:r>
-        <w:rPr/>
-        <w:t>T[i].read();</w:t>
-      </w:r>
-    </w:p>
-    <w:p>
-      <w:pPr>
-        <w:pStyle w:val="Normal"/>
-        <w:jc w:val="both"/>
-        <w:rPr/>
-      </w:pPr>
-      <w:r>
-        <w:rPr/>
-        <w:t xml:space="preserve">     </w:t>
-      </w:r>
-      <w:r>
-        <w:rPr/>
-        <w:t>}</w:t>
-      </w:r>
-    </w:p>
-    <w:p>
-      <w:pPr>
-        <w:pStyle w:val="Normal"/>
-        <w:jc w:val="both"/>
-        <w:rPr/>
-      </w:pPr>
-      <w:r>
-        <w:rPr/>
-        <w:t xml:space="preserve">     </w:t>
-      </w:r>
-      <w:r>
-        <w:rPr/>
-        <w:t>for(i=0;i&lt;n;i++){</w:t>
-      </w:r>
-    </w:p>
-    <w:p>
-      <w:pPr>
-        <w:pStyle w:val="Normal"/>
-        <w:jc w:val="both"/>
-        <w:rPr/>
-      </w:pPr>
-      <w:r>
-        <w:rPr/>
-        <w:t xml:space="preserve">        </w:t>
-      </w:r>
-      <w:r>
-        <w:rPr/>
-        <w:t>T[i].display();</w:t>
-      </w:r>
-    </w:p>
-    <w:p>
-      <w:pPr>
-        <w:pStyle w:val="Normal"/>
-        <w:jc w:val="both"/>
-        <w:rPr/>
-      </w:pPr>
-      <w:r>
-        <w:rPr/>
-        <w:t xml:space="preserve">     </w:t>
-      </w:r>
-      <w:r>
-        <w:rPr/>
-        <w:t>}</w:t>
-      </w:r>
-    </w:p>
-    <w:p>
-      <w:pPr>
-        <w:pStyle w:val="Normal"/>
-        <w:jc w:val="both"/>
-        <w:rPr/>
-      </w:pPr>
-      <w:r>
-        <w:rPr/>
-        <w:t xml:space="preserve">  </w:t>
-      </w:r>
-      <w:r>
-        <w:rPr/>
-        <w:t>}</w:t>
-      </w:r>
-    </w:p>
-    <w:p>
-      <w:pPr>
-        <w:pStyle w:val="Normal"/>
-        <w:jc w:val="both"/>
-        <w:rPr/>
-      </w:pPr>
-      <w:r>
-        <w:rPr/>
-        <w:t>}</w:t>
-      </w:r>
-    </w:p>
-    <w:p>
-      <w:pPr>
-        <w:pStyle w:val="Normal"/>
-        <w:jc w:val="both"/>
-        <w:rPr/>
-      </w:pPr>
-      <w:r>
-        <w:rPr/>
       </w:r>
     </w:p>
     <w:p>
@@ -12447,7 +12539,7 @@
       </w:pPr>
       <w:r>
         <w:drawing>
-          <wp:anchor behindDoc="0" distT="0" distB="0" distL="0" distR="0" simplePos="0" locked="0" layoutInCell="0" allowOverlap="1" relativeHeight="13">
+          <wp:anchor behindDoc="0" distT="0" distB="0" distL="0" distR="0" simplePos="0" locked="0" layoutInCell="1" allowOverlap="1" relativeHeight="4">
             <wp:simplePos x="0" y="0"/>
             <wp:positionH relativeFrom="column">
               <wp:posOffset>55245</wp:posOffset>
@@ -12494,7 +12586,11 @@
       </w:r>
       <w:r>
         <w:rPr/>
-        <w:t xml:space="preserve">             </w:t>
+        <w:t xml:space="preserve"> </w:t>
+      </w:r>
+      <w:r>
+        <w:rPr/>
+        <w:t xml:space="preserve">            </w:t>
       </w:r>
     </w:p>
     <w:p>
@@ -14093,7 +14189,7 @@
       <w:r>
         <w:rPr/>
         <w:drawing>
-          <wp:anchor behindDoc="0" distT="0" distB="0" distL="0" distR="0" simplePos="0" locked="0" layoutInCell="0" allowOverlap="1" relativeHeight="14">
+          <wp:anchor behindDoc="0" distT="0" distB="0" distL="0" distR="0" simplePos="0" locked="0" layoutInCell="1" allowOverlap="1" relativeHeight="5">
             <wp:simplePos x="0" y="0"/>
             <wp:positionH relativeFrom="column">
               <wp:posOffset>55245</wp:posOffset>
@@ -15761,7 +15857,7 @@
       <w:r>
         <w:rPr/>
         <w:drawing>
-          <wp:anchor behindDoc="0" distT="0" distB="0" distL="0" distR="0" simplePos="0" locked="0" layoutInCell="0" allowOverlap="1" relativeHeight="15">
+          <wp:anchor behindDoc="0" distT="0" distB="0" distL="0" distR="0" simplePos="0" locked="0" layoutInCell="1" allowOverlap="1" relativeHeight="6">
             <wp:simplePos x="0" y="0"/>
             <wp:positionH relativeFrom="column">
               <wp:posOffset>97155</wp:posOffset>
@@ -17616,7 +17712,7 @@
       <w:r>
         <w:rPr/>
         <w:drawing>
-          <wp:anchor behindDoc="0" distT="0" distB="0" distL="0" distR="0" simplePos="0" locked="0" layoutInCell="0" allowOverlap="1" relativeHeight="16">
+          <wp:anchor behindDoc="0" distT="0" distB="0" distL="0" distR="0" simplePos="0" locked="0" layoutInCell="1" allowOverlap="1" relativeHeight="7">
             <wp:simplePos x="0" y="0"/>
             <wp:positionH relativeFrom="column">
               <wp:posOffset>72390</wp:posOffset>
@@ -18092,7 +18188,7 @@
       <w:r>
         <w:rPr/>
         <w:drawing>
-          <wp:anchor behindDoc="0" distT="0" distB="0" distL="0" distR="0" simplePos="0" locked="0" layoutInCell="0" allowOverlap="1" relativeHeight="18">
+          <wp:anchor behindDoc="0" distT="0" distB="0" distL="0" distR="0" simplePos="0" locked="0" layoutInCell="1" allowOverlap="1" relativeHeight="9">
             <wp:simplePos x="0" y="0"/>
             <wp:positionH relativeFrom="column">
               <wp:posOffset>220980</wp:posOffset>
@@ -18886,7 +18982,7 @@
       <w:r>
         <w:rPr/>
         <w:drawing>
-          <wp:anchor behindDoc="0" distT="0" distB="0" distL="0" distR="0" simplePos="0" locked="0" layoutInCell="0" allowOverlap="1" relativeHeight="17">
+          <wp:anchor behindDoc="0" distT="0" distB="0" distL="0" distR="0" simplePos="0" locked="0" layoutInCell="1" allowOverlap="1" relativeHeight="8">
             <wp:simplePos x="0" y="0"/>
             <wp:positionH relativeFrom="column">
               <wp:posOffset>0</wp:posOffset>
@@ -18942,12 +19038,595 @@
         <w:rPr/>
       </w:r>
     </w:p>
+    <w:p>
+      <w:pPr>
+        <w:pStyle w:val="Normal"/>
+        <w:jc w:val="both"/>
+        <w:rPr/>
+      </w:pPr>
+      <w:r>
+        <w:rPr/>
+      </w:r>
+    </w:p>
+    <w:p>
+      <w:pPr>
+        <w:pStyle w:val="Normal"/>
+        <w:jc w:val="both"/>
+        <w:rPr/>
+      </w:pPr>
+      <w:r>
+        <w:rPr/>
+      </w:r>
+    </w:p>
+    <w:p>
+      <w:pPr>
+        <w:pStyle w:val="Normal"/>
+        <w:jc w:val="both"/>
+        <w:rPr/>
+      </w:pPr>
+      <w:r>
+        <w:rPr/>
+      </w:r>
+    </w:p>
+    <w:p>
+      <w:pPr>
+        <w:pStyle w:val="Normal"/>
+        <w:jc w:val="both"/>
+        <w:rPr/>
+      </w:pPr>
+      <w:r>
+        <w:rPr/>
+      </w:r>
+    </w:p>
+    <w:p>
+      <w:pPr>
+        <w:pStyle w:val="Normal"/>
+        <w:jc w:val="both"/>
+        <w:rPr/>
+      </w:pPr>
+      <w:r>
+        <w:rPr/>
+      </w:r>
+    </w:p>
+    <w:p>
+      <w:pPr>
+        <w:pStyle w:val="Normal"/>
+        <w:jc w:val="both"/>
+        <w:rPr/>
+      </w:pPr>
+      <w:r>
+        <w:rPr/>
+      </w:r>
+    </w:p>
+    <w:p>
+      <w:pPr>
+        <w:pStyle w:val="Normal"/>
+        <w:jc w:val="both"/>
+        <w:rPr/>
+      </w:pPr>
+      <w:r>
+        <w:rPr/>
+      </w:r>
+    </w:p>
+    <w:p>
+      <w:pPr>
+        <w:pStyle w:val="Normal"/>
+        <w:jc w:val="both"/>
+        <w:rPr/>
+      </w:pPr>
+      <w:r>
+        <w:rPr/>
+      </w:r>
+    </w:p>
+    <w:p>
+      <w:pPr>
+        <w:pStyle w:val="Normal"/>
+        <w:jc w:val="both"/>
+        <w:rPr/>
+      </w:pPr>
+      <w:r>
+        <w:rPr/>
+        <w:t>CYCLE – 4</w:t>
+      </w:r>
+    </w:p>
+    <w:p>
+      <w:pPr>
+        <w:pStyle w:val="Normal"/>
+        <w:jc w:val="both"/>
+        <w:rPr/>
+      </w:pPr>
+      <w:r>
+        <w:rPr/>
+      </w:r>
+    </w:p>
+    <w:p>
+      <w:pPr>
+        <w:pStyle w:val="Normal"/>
+        <w:jc w:val="both"/>
+        <w:rPr/>
+      </w:pPr>
+      <w:r>
+        <w:rPr/>
+      </w:r>
+    </w:p>
+    <w:p>
+      <w:pPr>
+        <w:pStyle w:val="Normal"/>
+        <w:jc w:val="both"/>
+        <w:rPr/>
+      </w:pPr>
+      <w:r>
+        <w:rPr/>
+      </w:r>
+    </w:p>
+    <w:p>
+      <w:pPr>
+        <w:pStyle w:val="Normal"/>
+        <w:jc w:val="both"/>
+        <w:rPr/>
+      </w:pPr>
+      <w:r>
+        <w:rPr/>
+      </w:r>
+    </w:p>
+    <w:p>
+      <w:pPr>
+        <w:pStyle w:val="Normal"/>
+        <w:jc w:val="both"/>
+        <w:rPr/>
+      </w:pPr>
+      <w:r>
+        <w:rPr/>
+      </w:r>
+    </w:p>
+    <w:p>
+      <w:pPr>
+        <w:pStyle w:val="Normal"/>
+        <w:jc w:val="both"/>
+        <w:rPr/>
+      </w:pPr>
+      <w:r>
+        <w:rPr/>
+      </w:r>
+    </w:p>
+    <w:p>
+      <w:pPr>
+        <w:pStyle w:val="Normal"/>
+        <w:jc w:val="both"/>
+        <w:rPr/>
+      </w:pPr>
+      <w:r>
+        <w:rPr/>
+      </w:r>
+    </w:p>
+    <w:p>
+      <w:pPr>
+        <w:pStyle w:val="Normal"/>
+        <w:jc w:val="both"/>
+        <w:rPr/>
+      </w:pPr>
+      <w:r>
+        <w:rPr/>
+      </w:r>
+    </w:p>
+    <w:p>
+      <w:pPr>
+        <w:pStyle w:val="Normal"/>
+        <w:jc w:val="both"/>
+        <w:rPr/>
+      </w:pPr>
+      <w:r>
+        <w:rPr/>
+      </w:r>
+    </w:p>
+    <w:p>
+      <w:pPr>
+        <w:pStyle w:val="Normal"/>
+        <w:jc w:val="both"/>
+        <w:rPr/>
+      </w:pPr>
+      <w:r>
+        <w:rPr/>
+      </w:r>
+    </w:p>
+    <w:p>
+      <w:pPr>
+        <w:pStyle w:val="Normal"/>
+        <w:jc w:val="both"/>
+        <w:rPr/>
+      </w:pPr>
+      <w:r>
+        <w:rPr/>
+      </w:r>
+    </w:p>
+    <w:p>
+      <w:pPr>
+        <w:pStyle w:val="Normal"/>
+        <w:jc w:val="both"/>
+        <w:rPr/>
+      </w:pPr>
+      <w:r>
+        <w:rPr/>
+      </w:r>
+    </w:p>
+    <w:p>
+      <w:pPr>
+        <w:pStyle w:val="Normal"/>
+        <w:jc w:val="both"/>
+        <w:rPr/>
+      </w:pPr>
+      <w:r>
+        <w:rPr/>
+      </w:r>
+    </w:p>
+    <w:p>
+      <w:pPr>
+        <w:pStyle w:val="Normal"/>
+        <w:jc w:val="both"/>
+        <w:rPr/>
+      </w:pPr>
+      <w:r>
+        <w:rPr/>
+      </w:r>
+    </w:p>
+    <w:p>
+      <w:pPr>
+        <w:pStyle w:val="Normal"/>
+        <w:jc w:val="both"/>
+        <w:rPr/>
+      </w:pPr>
+      <w:r>
+        <w:rPr/>
+      </w:r>
+    </w:p>
+    <w:p>
+      <w:pPr>
+        <w:pStyle w:val="Normal"/>
+        <w:jc w:val="both"/>
+        <w:rPr/>
+      </w:pPr>
+      <w:r>
+        <w:rPr/>
+      </w:r>
+    </w:p>
+    <w:p>
+      <w:pPr>
+        <w:pStyle w:val="Normal"/>
+        <w:jc w:val="both"/>
+        <w:rPr/>
+      </w:pPr>
+      <w:r>
+        <w:rPr/>
+      </w:r>
+    </w:p>
+    <w:p>
+      <w:pPr>
+        <w:pStyle w:val="Normal"/>
+        <w:jc w:val="both"/>
+        <w:rPr/>
+      </w:pPr>
+      <w:r>
+        <w:rPr/>
+      </w:r>
+    </w:p>
+    <w:p>
+      <w:pPr>
+        <w:pStyle w:val="Normal"/>
+        <w:jc w:val="both"/>
+        <w:rPr/>
+      </w:pPr>
+      <w:r>
+        <w:rPr/>
+      </w:r>
+    </w:p>
+    <w:p>
+      <w:pPr>
+        <w:pStyle w:val="Normal"/>
+        <w:jc w:val="both"/>
+        <w:rPr/>
+      </w:pPr>
+      <w:r>
+        <w:rPr/>
+      </w:r>
+    </w:p>
+    <w:p>
+      <w:pPr>
+        <w:pStyle w:val="Normal"/>
+        <w:jc w:val="both"/>
+        <w:rPr/>
+      </w:pPr>
+      <w:r>
+        <w:rPr/>
+      </w:r>
+    </w:p>
+    <w:p>
+      <w:pPr>
+        <w:pStyle w:val="Normal"/>
+        <w:jc w:val="both"/>
+        <w:rPr/>
+      </w:pPr>
+      <w:r>
+        <w:rPr/>
+      </w:r>
+    </w:p>
+    <w:p>
+      <w:pPr>
+        <w:pStyle w:val="Normal"/>
+        <w:jc w:val="both"/>
+        <w:rPr/>
+      </w:pPr>
+      <w:r>
+        <w:rPr/>
+      </w:r>
+    </w:p>
+    <w:p>
+      <w:pPr>
+        <w:pStyle w:val="Normal"/>
+        <w:jc w:val="both"/>
+        <w:rPr/>
+      </w:pPr>
+      <w:r>
+        <w:rPr/>
+      </w:r>
+    </w:p>
+    <w:p>
+      <w:pPr>
+        <w:pStyle w:val="Normal"/>
+        <w:jc w:val="both"/>
+        <w:rPr/>
+      </w:pPr>
+      <w:r>
+        <w:rPr/>
+      </w:r>
+    </w:p>
+    <w:p>
+      <w:pPr>
+        <w:pStyle w:val="Normal"/>
+        <w:jc w:val="both"/>
+        <w:rPr/>
+      </w:pPr>
+      <w:r>
+        <w:rPr/>
+      </w:r>
+    </w:p>
+    <w:p>
+      <w:pPr>
+        <w:pStyle w:val="Normal"/>
+        <w:jc w:val="both"/>
+        <w:rPr/>
+      </w:pPr>
+      <w:r>
+        <w:rPr/>
+      </w:r>
+    </w:p>
+    <w:p>
+      <w:pPr>
+        <w:pStyle w:val="Normal"/>
+        <w:jc w:val="both"/>
+        <w:rPr/>
+      </w:pPr>
+      <w:r>
+        <w:rPr/>
+      </w:r>
+    </w:p>
+    <w:p>
+      <w:pPr>
+        <w:pStyle w:val="Normal"/>
+        <w:jc w:val="both"/>
+        <w:rPr/>
+      </w:pPr>
+      <w:r>
+        <w:rPr/>
+      </w:r>
+    </w:p>
+    <w:p>
+      <w:pPr>
+        <w:pStyle w:val="Normal"/>
+        <w:jc w:val="both"/>
+        <w:rPr/>
+      </w:pPr>
+      <w:r>
+        <w:rPr/>
+      </w:r>
+    </w:p>
+    <w:p>
+      <w:pPr>
+        <w:pStyle w:val="Normal"/>
+        <w:jc w:val="both"/>
+        <w:rPr/>
+      </w:pPr>
+      <w:r>
+        <w:rPr/>
+      </w:r>
+    </w:p>
+    <w:p>
+      <w:pPr>
+        <w:pStyle w:val="Normal"/>
+        <w:jc w:val="both"/>
+        <w:rPr/>
+      </w:pPr>
+      <w:r>
+        <w:rPr/>
+      </w:r>
+    </w:p>
+    <w:p>
+      <w:pPr>
+        <w:pStyle w:val="Normal"/>
+        <w:jc w:val="both"/>
+        <w:rPr/>
+      </w:pPr>
+      <w:r>
+        <w:rPr/>
+      </w:r>
+    </w:p>
+    <w:p>
+      <w:pPr>
+        <w:pStyle w:val="Normal"/>
+        <w:jc w:val="both"/>
+        <w:rPr/>
+      </w:pPr>
+      <w:r>
+        <w:rPr/>
+      </w:r>
+    </w:p>
+    <w:p>
+      <w:pPr>
+        <w:pStyle w:val="Normal"/>
+        <w:jc w:val="both"/>
+        <w:rPr/>
+      </w:pPr>
+      <w:r>
+        <w:rPr/>
+      </w:r>
+    </w:p>
+    <w:p>
+      <w:pPr>
+        <w:pStyle w:val="Normal"/>
+        <w:jc w:val="both"/>
+        <w:rPr/>
+      </w:pPr>
+      <w:r>
+        <w:rPr/>
+      </w:r>
+    </w:p>
+    <w:p>
+      <w:pPr>
+        <w:pStyle w:val="Normal"/>
+        <w:jc w:val="both"/>
+        <w:rPr/>
+      </w:pPr>
+      <w:r>
+        <w:rPr/>
+      </w:r>
+    </w:p>
+    <w:p>
+      <w:pPr>
+        <w:pStyle w:val="Normal"/>
+        <w:jc w:val="both"/>
+        <w:rPr/>
+      </w:pPr>
+      <w:r>
+        <w:rPr/>
+      </w:r>
+    </w:p>
+    <w:p>
+      <w:pPr>
+        <w:pStyle w:val="Normal"/>
+        <w:jc w:val="both"/>
+        <w:rPr/>
+      </w:pPr>
+      <w:r>
+        <w:rPr/>
+      </w:r>
+    </w:p>
+    <w:p>
+      <w:pPr>
+        <w:pStyle w:val="Normal"/>
+        <w:jc w:val="both"/>
+        <w:rPr/>
+      </w:pPr>
+      <w:r>
+        <w:rPr/>
+      </w:r>
+    </w:p>
+    <w:p>
+      <w:pPr>
+        <w:pStyle w:val="Normal"/>
+        <w:jc w:val="both"/>
+        <w:rPr/>
+      </w:pPr>
+      <w:r>
+        <w:rPr/>
+      </w:r>
+    </w:p>
+    <w:p>
+      <w:pPr>
+        <w:pStyle w:val="Normal"/>
+        <w:jc w:val="both"/>
+        <w:rPr/>
+      </w:pPr>
+      <w:r>
+        <w:rPr/>
+      </w:r>
+    </w:p>
+    <w:p>
+      <w:pPr>
+        <w:pStyle w:val="Normal"/>
+        <w:jc w:val="both"/>
+        <w:rPr/>
+      </w:pPr>
+      <w:r>
+        <w:rPr/>
+      </w:r>
+    </w:p>
+    <w:p>
+      <w:pPr>
+        <w:pStyle w:val="Normal"/>
+        <w:jc w:val="both"/>
+        <w:rPr/>
+      </w:pPr>
+      <w:r>
+        <w:rPr/>
+      </w:r>
+    </w:p>
+    <w:p>
+      <w:pPr>
+        <w:pStyle w:val="Normal"/>
+        <w:jc w:val="both"/>
+        <w:rPr/>
+      </w:pPr>
+      <w:r>
+        <w:rPr/>
+      </w:r>
+    </w:p>
+    <w:p>
+      <w:pPr>
+        <w:pStyle w:val="Normal"/>
+        <w:jc w:val="both"/>
+        <w:rPr/>
+      </w:pPr>
+      <w:r>
+        <w:rPr/>
+        <w:t>1) Create a Graphics package that has classes and interfaces for figures Rectangle, Triangle, Square and Circle. Test the package by finding the area of these figures.</w:t>
+      </w:r>
+    </w:p>
+    <w:p>
+      <w:pPr>
+        <w:pStyle w:val="Normal"/>
+        <w:jc w:val="both"/>
+        <w:rPr/>
+      </w:pPr>
+      <w:r>
+        <w:rPr/>
+      </w:r>
+    </w:p>
+    <w:p>
+      <w:pPr>
+        <w:pStyle w:val="Normal"/>
+        <w:jc w:val="both"/>
+        <w:rPr/>
+      </w:pPr>
+      <w:r>
+        <w:rPr/>
+      </w:r>
+    </w:p>
+    <w:p>
+      <w:pPr>
+        <w:pStyle w:val="Normal"/>
+        <w:jc w:val="both"/>
+        <w:rPr/>
+      </w:pPr>
+      <w:r>
+        <w:rPr/>
+        <w:t>2) Create an Arithmetic package that has classes and interfaces for the 4 basic arithmetic operations. Test the package by implementing all operations on two given numbers</w:t>
+      </w:r>
+    </w:p>
     <w:sectPr>
       <w:headerReference w:type="default" r:id="rId19"/>
       <w:footerReference w:type="default" r:id="rId20"/>
       <w:type w:val="nextPage"/>
       <w:pgSz w:w="12240" w:h="15840"/>
-      <w:pgMar w:left="1134" w:right="1134" w:gutter="0" w:header="680" w:top="1134" w:footer="680" w:bottom="1134"/>
+      <w:pgMar w:left="1134" w:right="1134" w:header="680" w:top="1134" w:footer="680" w:bottom="1134" w:gutter="0"/>
       <w:pgBorders w:display="allPages" w:offsetFrom="text">
         <w:top w:val="double" w:sz="6" w:space="7" w:color="000000"/>
         <w:left w:val="double" w:sz="6" w:space="7" w:color="000000"/>
@@ -18964,7 +19643,7 @@
 </file>
 
 <file path=word/footer1.xml><?xml version="1.0" encoding="utf-8"?>
-<w:ftr xmlns:o="urn:schemas-microsoft-com:office:office" xmlns:r="http://schemas.openxmlformats.org/officeDocument/2006/relationships" xmlns:v="urn:schemas-microsoft-com:vml" xmlns:w="http://schemas.openxmlformats.org/wordprocessingml/2006/main" xmlns:w10="urn:schemas-microsoft-com:office:word" xmlns:wp="http://schemas.openxmlformats.org/drawingml/2006/wordprocessingDrawing" xmlns:wps="http://schemas.microsoft.com/office/word/2010/wordprocessingShape" xmlns:wpg="http://schemas.microsoft.com/office/word/2010/wordprocessingGroup" xmlns:mc="http://schemas.openxmlformats.org/markup-compatibility/2006" xmlns:wp14="http://schemas.microsoft.com/office/word/2010/wordprocessingDrawing" xmlns:w14="http://schemas.microsoft.com/office/word/2010/wordml" xmlns:w15="http://schemas.microsoft.com/office/word/2012/wordml" mc:Ignorable="w14 wp14 w15">
+<w:ftr xmlns:o="urn:schemas-microsoft-com:office:office" xmlns:r="http://schemas.openxmlformats.org/officeDocument/2006/relationships" xmlns:v="urn:schemas-microsoft-com:vml" xmlns:w="http://schemas.openxmlformats.org/wordprocessingml/2006/main" xmlns:w10="urn:schemas-microsoft-com:office:word" xmlns:wp="http://schemas.openxmlformats.org/drawingml/2006/wordprocessingDrawing" xmlns:wps="http://schemas.microsoft.com/office/word/2010/wordprocessingShape" xmlns:wpg="http://schemas.microsoft.com/office/word/2010/wordprocessingGroup" xmlns:mc="http://schemas.openxmlformats.org/markup-compatibility/2006" xmlns:wp14="http://schemas.microsoft.com/office/word/2010/wordprocessingDrawing" xmlns:w14="http://schemas.microsoft.com/office/word/2010/wordml" mc:Ignorable="w14 wp14">
   <w:p>
     <w:pPr>
       <w:pStyle w:val="Footer"/>
@@ -18979,7 +19658,7 @@
 </file>
 
 <file path=word/header1.xml><?xml version="1.0" encoding="utf-8"?>
-<w:hdr xmlns:o="urn:schemas-microsoft-com:office:office" xmlns:r="http://schemas.openxmlformats.org/officeDocument/2006/relationships" xmlns:v="urn:schemas-microsoft-com:vml" xmlns:w="http://schemas.openxmlformats.org/wordprocessingml/2006/main" xmlns:w10="urn:schemas-microsoft-com:office:word" xmlns:wp="http://schemas.openxmlformats.org/drawingml/2006/wordprocessingDrawing" xmlns:wps="http://schemas.microsoft.com/office/word/2010/wordprocessingShape" xmlns:wpg="http://schemas.microsoft.com/office/word/2010/wordprocessingGroup" xmlns:mc="http://schemas.openxmlformats.org/markup-compatibility/2006" xmlns:wp14="http://schemas.microsoft.com/office/word/2010/wordprocessingDrawing" xmlns:w14="http://schemas.microsoft.com/office/word/2010/wordml" xmlns:w15="http://schemas.microsoft.com/office/word/2012/wordml" mc:Ignorable="w14 wp14 w15">
+<w:hdr xmlns:o="urn:schemas-microsoft-com:office:office" xmlns:r="http://schemas.openxmlformats.org/officeDocument/2006/relationships" xmlns:v="urn:schemas-microsoft-com:vml" xmlns:w="http://schemas.openxmlformats.org/wordprocessingml/2006/main" xmlns:w10="urn:schemas-microsoft-com:office:word" xmlns:wp="http://schemas.openxmlformats.org/drawingml/2006/wordprocessingDrawing" xmlns:wps="http://schemas.microsoft.com/office/word/2010/wordprocessingShape" xmlns:wpg="http://schemas.microsoft.com/office/word/2010/wordprocessingGroup" xmlns:mc="http://schemas.openxmlformats.org/markup-compatibility/2006" xmlns:wp14="http://schemas.microsoft.com/office/word/2010/wordprocessingDrawing" xmlns:w14="http://schemas.microsoft.com/office/word/2010/wordml" mc:Ignorable="w14 wp14">
   <w:p>
     <w:pPr>
       <w:pStyle w:val="Header"/>
@@ -19020,7 +19699,6 @@
     <w:rPrDefault>
       <w:rPr>
         <w:rFonts w:ascii="Arial" w:hAnsi="Arial" w:eastAsia="Arial" w:cs="Arial"/>
-        <w:sz w:val="22"/>
         <w:szCs w:val="22"/>
         <w:lang w:val="en-US" w:eastAsia="en-IN" w:bidi="ml-IN"/>
       </w:rPr>

</xml_diff>